<commit_message>
added solutions to tasks in HTML & CSS Exercise
</commit_message>
<xml_diff>
--- a/02.Introduction-to-HTML-and-CSS-Exercise/02.Introduction-to-HTML-and-CSS-Exercise.docx
+++ b/02.Introduction-to-HTML-and-CSS-Exercise/02.Introduction-to-HTML-and-CSS-Exercise.docx
@@ -4,13 +4,16 @@
   <w:body>
     <w:p>
       <w:pPr>
-        <w:pStyle w:val="1"/>
+        <w:pStyle w:val="Heading1"/>
         <w:spacing w:before="240"/>
         <w:jc w:val="center"/>
         <w:rPr>
           <w:noProof/>
         </w:rPr>
       </w:pPr>
+      <w:r>
+        <w:t xml:space="preserve"> </w:t>
+      </w:r>
       <w:r>
         <w:t>Exercise</w:t>
       </w:r>
@@ -37,39 +40,39 @@
       <w:hyperlink r:id="rId8" w:history="1">
         <w:r>
           <w:rPr>
-            <w:rStyle w:val="a9"/>
+            <w:rStyle w:val="Hyperlink"/>
           </w:rPr>
           <w:t>"</w:t>
         </w:r>
         <w:r>
           <w:rPr>
-            <w:rStyle w:val="a9"/>
+            <w:rStyle w:val="Hyperlink"/>
             <w:noProof/>
           </w:rPr>
           <w:t xml:space="preserve">HTML </w:t>
         </w:r>
         <w:r>
           <w:rPr>
-            <w:rStyle w:val="a9"/>
+            <w:rStyle w:val="Hyperlink"/>
           </w:rPr>
           <w:t xml:space="preserve">and </w:t>
         </w:r>
         <w:r>
           <w:rPr>
-            <w:rStyle w:val="a9"/>
+            <w:rStyle w:val="Hyperlink"/>
             <w:noProof/>
           </w:rPr>
           <w:t>CSS</w:t>
         </w:r>
         <w:r>
           <w:rPr>
-            <w:rStyle w:val="a9"/>
+            <w:rStyle w:val="Hyperlink"/>
           </w:rPr>
           <w:t xml:space="preserve">" course @ </w:t>
         </w:r>
         <w:r>
           <w:rPr>
-            <w:rStyle w:val="a9"/>
+            <w:rStyle w:val="Hyperlink"/>
             <w:noProof/>
           </w:rPr>
           <w:t>SoftUni</w:t>
@@ -81,7 +84,7 @@
     </w:p>
     <w:p>
       <w:pPr>
-        <w:pStyle w:val="2"/>
+        <w:pStyle w:val="Heading2"/>
         <w:rPr>
           <w:lang w:val="bg-BG"/>
         </w:rPr>
@@ -199,7 +202,7 @@
     </w:p>
     <w:p>
       <w:pPr>
-        <w:pStyle w:val="3"/>
+        <w:pStyle w:val="Heading3"/>
       </w:pPr>
       <w:r>
         <w:t>Requirements</w:t>
@@ -207,7 +210,7 @@
     </w:p>
     <w:p>
       <w:pPr>
-        <w:pStyle w:val="ac"/>
+        <w:pStyle w:val="ListParagraph"/>
         <w:numPr>
           <w:ilvl w:val="0"/>
           <w:numId w:val="40"/>
@@ -237,7 +240,7 @@
     </w:p>
     <w:p>
       <w:pPr>
-        <w:pStyle w:val="ac"/>
+        <w:pStyle w:val="ListParagraph"/>
         <w:numPr>
           <w:ilvl w:val="0"/>
           <w:numId w:val="40"/>
@@ -273,7 +276,7 @@
     </w:p>
     <w:p>
       <w:pPr>
-        <w:pStyle w:val="ac"/>
+        <w:pStyle w:val="ListParagraph"/>
         <w:numPr>
           <w:ilvl w:val="0"/>
           <w:numId w:val="40"/>
@@ -301,7 +304,7 @@
     </w:p>
     <w:p>
       <w:pPr>
-        <w:pStyle w:val="2"/>
+        <w:pStyle w:val="Heading2"/>
         <w:rPr>
           <w:lang w:val="bg-BG"/>
         </w:rPr>
@@ -403,7 +406,7 @@
     </w:p>
     <w:p>
       <w:pPr>
-        <w:pStyle w:val="3"/>
+        <w:pStyle w:val="Heading3"/>
       </w:pPr>
       <w:r>
         <w:t>Requirements</w:t>
@@ -411,7 +414,7 @@
     </w:p>
     <w:p>
       <w:pPr>
-        <w:pStyle w:val="ac"/>
+        <w:pStyle w:val="ListParagraph"/>
         <w:numPr>
           <w:ilvl w:val="0"/>
           <w:numId w:val="40"/>
@@ -441,7 +444,7 @@
     </w:p>
     <w:p>
       <w:pPr>
-        <w:pStyle w:val="ac"/>
+        <w:pStyle w:val="ListParagraph"/>
         <w:numPr>
           <w:ilvl w:val="0"/>
           <w:numId w:val="40"/>
@@ -474,7 +477,7 @@
     </w:p>
     <w:p>
       <w:pPr>
-        <w:pStyle w:val="ac"/>
+        <w:pStyle w:val="ListParagraph"/>
         <w:numPr>
           <w:ilvl w:val="0"/>
           <w:numId w:val="40"/>
@@ -508,7 +511,7 @@
     </w:p>
     <w:p>
       <w:pPr>
-        <w:pStyle w:val="3"/>
+        <w:pStyle w:val="Heading3"/>
         <w:rPr>
           <w:lang w:val="bg-BG"/>
         </w:rPr>
@@ -520,7 +523,7 @@
     </w:p>
     <w:p>
       <w:pPr>
-        <w:pStyle w:val="ac"/>
+        <w:pStyle w:val="ListParagraph"/>
         <w:numPr>
           <w:ilvl w:val="0"/>
           <w:numId w:val="40"/>
@@ -539,17 +542,12 @@
         <w:t>paragraphs</w:t>
       </w:r>
       <w:r>
-        <w:t xml:space="preserve">, each holding 5 </w:t>
-      </w:r>
-      <w:proofErr w:type="gramStart"/>
-      <w:r>
-        <w:t>images</w:t>
-      </w:r>
-      <w:proofErr w:type="gramEnd"/>
-    </w:p>
-    <w:p>
-      <w:pPr>
-        <w:pStyle w:val="2"/>
+        <w:t>, each holding 5 images</w:t>
+      </w:r>
+    </w:p>
+    <w:p>
+      <w:pPr>
+        <w:pStyle w:val="Heading2"/>
         <w:rPr>
           <w:lang w:val="bg-BG"/>
         </w:rPr>
@@ -727,7 +725,7 @@
     </w:p>
     <w:p>
       <w:pPr>
-        <w:pStyle w:val="3"/>
+        <w:pStyle w:val="Heading3"/>
       </w:pPr>
       <w:r>
         <w:t>Requirements</w:t>
@@ -735,7 +733,7 @@
     </w:p>
     <w:p>
       <w:pPr>
-        <w:pStyle w:val="ac"/>
+        <w:pStyle w:val="ListParagraph"/>
         <w:numPr>
           <w:ilvl w:val="0"/>
           <w:numId w:val="40"/>
@@ -756,7 +754,7 @@
     </w:p>
     <w:p>
       <w:pPr>
-        <w:pStyle w:val="ac"/>
+        <w:pStyle w:val="ListParagraph"/>
         <w:numPr>
           <w:ilvl w:val="1"/>
           <w:numId w:val="40"/>
@@ -783,7 +781,7 @@
     </w:p>
     <w:p>
       <w:pPr>
-        <w:pStyle w:val="ac"/>
+        <w:pStyle w:val="ListParagraph"/>
         <w:numPr>
           <w:ilvl w:val="0"/>
           <w:numId w:val="40"/>
@@ -798,7 +796,7 @@
       <w:hyperlink r:id="rId13" w:history="1">
         <w:r>
           <w:rPr>
-            <w:rStyle w:val="a9"/>
+            <w:rStyle w:val="Hyperlink"/>
           </w:rPr>
           <w:t>https://en.wikipedia.org/wiki/Brown_bear</w:t>
         </w:r>
@@ -806,7 +804,7 @@
     </w:p>
     <w:p>
       <w:pPr>
-        <w:pStyle w:val="ac"/>
+        <w:pStyle w:val="ListParagraph"/>
         <w:numPr>
           <w:ilvl w:val="0"/>
           <w:numId w:val="40"/>
@@ -828,7 +826,7 @@
     </w:p>
     <w:p>
       <w:pPr>
-        <w:pStyle w:val="ac"/>
+        <w:pStyle w:val="ListParagraph"/>
         <w:numPr>
           <w:ilvl w:val="0"/>
           <w:numId w:val="40"/>
@@ -861,7 +859,7 @@
     </w:p>
     <w:p>
       <w:pPr>
-        <w:pStyle w:val="ac"/>
+        <w:pStyle w:val="ListParagraph"/>
         <w:numPr>
           <w:ilvl w:val="0"/>
           <w:numId w:val="40"/>
@@ -883,7 +881,7 @@
     </w:p>
     <w:p>
       <w:pPr>
-        <w:pStyle w:val="2"/>
+        <w:pStyle w:val="Heading2"/>
         <w:rPr>
           <w:lang w:val="bg-BG"/>
         </w:rPr>
@@ -1063,7 +1061,7 @@
     </w:p>
     <w:p>
       <w:pPr>
-        <w:pStyle w:val="3"/>
+        <w:pStyle w:val="Heading3"/>
       </w:pPr>
       <w:r>
         <w:t>Requirements</w:t>
@@ -1071,7 +1069,7 @@
     </w:p>
     <w:p>
       <w:pPr>
-        <w:pStyle w:val="ac"/>
+        <w:pStyle w:val="ListParagraph"/>
         <w:numPr>
           <w:ilvl w:val="0"/>
           <w:numId w:val="40"/>
@@ -1101,7 +1099,7 @@
     </w:p>
     <w:p>
       <w:pPr>
-        <w:pStyle w:val="ac"/>
+        <w:pStyle w:val="ListParagraph"/>
         <w:numPr>
           <w:ilvl w:val="1"/>
           <w:numId w:val="40"/>
@@ -1123,20 +1121,12 @@
         <w:rPr>
           <w:b/>
         </w:rPr>
-        <w:t>#</w:t>
-      </w:r>
-      <w:proofErr w:type="gramStart"/>
-      <w:r>
-        <w:rPr>
-          <w:b/>
-        </w:rPr>
-        <w:t>f7f381;</w:t>
-      </w:r>
-      <w:proofErr w:type="gramEnd"/>
-    </w:p>
-    <w:p>
-      <w:pPr>
-        <w:pStyle w:val="ac"/>
+        <w:t>#f7f381;</w:t>
+      </w:r>
+    </w:p>
+    <w:p>
+      <w:pPr>
+        <w:pStyle w:val="ListParagraph"/>
         <w:numPr>
           <w:ilvl w:val="1"/>
           <w:numId w:val="40"/>
@@ -1152,23 +1142,15 @@
         <w:rPr>
           <w:rStyle w:val="CodeChar"/>
         </w:rPr>
-        <w:t xml:space="preserve">8px </w:t>
-      </w:r>
-      <w:proofErr w:type="gramStart"/>
-      <w:r>
-        <w:rPr>
-          <w:rStyle w:val="CodeChar"/>
-        </w:rPr>
-        <w:t>24px</w:t>
+        <w:t>8px 24px</w:t>
       </w:r>
       <w:r>
         <w:t>;</w:t>
       </w:r>
-      <w:proofErr w:type="gramEnd"/>
-    </w:p>
-    <w:p>
-      <w:pPr>
-        <w:pStyle w:val="ac"/>
+    </w:p>
+    <w:p>
+      <w:pPr>
+        <w:pStyle w:val="ListParagraph"/>
         <w:numPr>
           <w:ilvl w:val="1"/>
           <w:numId w:val="40"/>
@@ -1180,7 +1162,6 @@
       <w:r>
         <w:t xml:space="preserve">Width: </w:t>
       </w:r>
-      <w:proofErr w:type="gramStart"/>
       <w:r>
         <w:rPr>
           <w:rStyle w:val="CodeChar"/>
@@ -1190,11 +1171,10 @@
       <w:r>
         <w:t>;</w:t>
       </w:r>
-      <w:proofErr w:type="gramEnd"/>
-    </w:p>
-    <w:p>
-      <w:pPr>
-        <w:pStyle w:val="ac"/>
+    </w:p>
+    <w:p>
+      <w:pPr>
+        <w:pStyle w:val="ListParagraph"/>
         <w:numPr>
           <w:ilvl w:val="1"/>
           <w:numId w:val="40"/>
@@ -1215,7 +1195,7 @@
     </w:p>
     <w:p>
       <w:pPr>
-        <w:pStyle w:val="ac"/>
+        <w:pStyle w:val="ListParagraph"/>
         <w:numPr>
           <w:ilvl w:val="1"/>
           <w:numId w:val="40"/>
@@ -1231,23 +1211,15 @@
         <w:rPr>
           <w:rStyle w:val="CodeChar"/>
         </w:rPr>
-        <w:t>1px solid #</w:t>
-      </w:r>
-      <w:proofErr w:type="gramStart"/>
-      <w:r>
-        <w:rPr>
-          <w:rStyle w:val="CodeChar"/>
-        </w:rPr>
-        <w:t>f7f381</w:t>
+        <w:t>1px solid #f7f381</w:t>
       </w:r>
       <w:r>
         <w:t>;</w:t>
       </w:r>
-      <w:proofErr w:type="gramEnd"/>
-    </w:p>
-    <w:p>
-      <w:pPr>
-        <w:pStyle w:val="ac"/>
+    </w:p>
+    <w:p>
+      <w:pPr>
+        <w:pStyle w:val="ListParagraph"/>
         <w:numPr>
           <w:ilvl w:val="1"/>
           <w:numId w:val="40"/>
@@ -1268,7 +1240,7 @@
     </w:p>
     <w:p>
       <w:pPr>
-        <w:pStyle w:val="ac"/>
+        <w:pStyle w:val="ListParagraph"/>
         <w:numPr>
           <w:ilvl w:val="0"/>
           <w:numId w:val="40"/>
@@ -1286,7 +1258,7 @@
     </w:p>
     <w:p>
       <w:pPr>
-        <w:pStyle w:val="ac"/>
+        <w:pStyle w:val="ListParagraph"/>
         <w:numPr>
           <w:ilvl w:val="1"/>
           <w:numId w:val="40"/>
@@ -1307,7 +1279,7 @@
     </w:p>
     <w:p>
       <w:pPr>
-        <w:pStyle w:val="ac"/>
+        <w:pStyle w:val="ListParagraph"/>
         <w:numPr>
           <w:ilvl w:val="0"/>
           <w:numId w:val="40"/>
@@ -1328,7 +1300,7 @@
     </w:p>
     <w:p>
       <w:pPr>
-        <w:pStyle w:val="ac"/>
+        <w:pStyle w:val="ListParagraph"/>
         <w:numPr>
           <w:ilvl w:val="1"/>
           <w:numId w:val="40"/>
@@ -1343,7 +1315,7 @@
     </w:p>
     <w:p>
       <w:pPr>
-        <w:pStyle w:val="3"/>
+        <w:pStyle w:val="Heading3"/>
         <w:rPr>
           <w:rFonts w:eastAsia="MS Mincho"/>
           <w:lang w:val="bg-BG"/>
@@ -1358,7 +1330,7 @@
     </w:p>
     <w:p>
       <w:pPr>
-        <w:pStyle w:val="ac"/>
+        <w:pStyle w:val="ListParagraph"/>
         <w:numPr>
           <w:ilvl w:val="0"/>
           <w:numId w:val="40"/>
@@ -1379,7 +1351,7 @@
     </w:p>
     <w:p>
       <w:pPr>
-        <w:pStyle w:val="ac"/>
+        <w:pStyle w:val="ListParagraph"/>
         <w:numPr>
           <w:ilvl w:val="0"/>
           <w:numId w:val="40"/>
@@ -1400,7 +1372,7 @@
     </w:p>
     <w:p>
       <w:pPr>
-        <w:pStyle w:val="ac"/>
+        <w:pStyle w:val="ListParagraph"/>
         <w:numPr>
           <w:ilvl w:val="0"/>
           <w:numId w:val="40"/>
@@ -1430,7 +1402,7 @@
     </w:p>
     <w:p>
       <w:pPr>
-        <w:pStyle w:val="ac"/>
+        <w:pStyle w:val="ListParagraph"/>
         <w:numPr>
           <w:ilvl w:val="0"/>
           <w:numId w:val="40"/>
@@ -1451,7 +1423,7 @@
     </w:p>
     <w:p>
       <w:pPr>
-        <w:pStyle w:val="2"/>
+        <w:pStyle w:val="Heading2"/>
         <w:rPr>
           <w:lang w:val="bg-BG"/>
         </w:rPr>
@@ -1604,7 +1576,7 @@
     </w:p>
     <w:p>
       <w:pPr>
-        <w:pStyle w:val="3"/>
+        <w:pStyle w:val="Heading3"/>
       </w:pPr>
       <w:r>
         <w:t>Requirements</w:t>
@@ -1612,7 +1584,7 @@
     </w:p>
     <w:p>
       <w:pPr>
-        <w:pStyle w:val="ac"/>
+        <w:pStyle w:val="ListParagraph"/>
         <w:numPr>
           <w:ilvl w:val="0"/>
           <w:numId w:val="40"/>
@@ -1655,7 +1627,7 @@
     </w:p>
     <w:p>
       <w:pPr>
-        <w:pStyle w:val="ac"/>
+        <w:pStyle w:val="ListParagraph"/>
         <w:numPr>
           <w:ilvl w:val="1"/>
           <w:numId w:val="40"/>
@@ -1676,7 +1648,7 @@
     </w:p>
     <w:p>
       <w:pPr>
-        <w:pStyle w:val="ac"/>
+        <w:pStyle w:val="ListParagraph"/>
         <w:numPr>
           <w:ilvl w:val="1"/>
           <w:numId w:val="40"/>
@@ -1697,7 +1669,7 @@
     </w:p>
     <w:p>
       <w:pPr>
-        <w:pStyle w:val="ac"/>
+        <w:pStyle w:val="ListParagraph"/>
         <w:numPr>
           <w:ilvl w:val="1"/>
           <w:numId w:val="40"/>
@@ -1718,7 +1690,7 @@
     </w:p>
     <w:p>
       <w:pPr>
-        <w:pStyle w:val="ac"/>
+        <w:pStyle w:val="ListParagraph"/>
         <w:numPr>
           <w:ilvl w:val="1"/>
           <w:numId w:val="40"/>
@@ -1740,7 +1712,7 @@
     </w:p>
     <w:p>
       <w:pPr>
-        <w:pStyle w:val="3"/>
+        <w:pStyle w:val="Heading3"/>
         <w:rPr>
           <w:lang w:val="bg-BG"/>
         </w:rPr>
@@ -1761,7 +1733,7 @@
     </w:p>
     <w:p>
       <w:pPr>
-        <w:pStyle w:val="ac"/>
+        <w:pStyle w:val="ListParagraph"/>
         <w:numPr>
           <w:ilvl w:val="0"/>
           <w:numId w:val="40"/>
@@ -1797,7 +1769,7 @@
     </w:p>
     <w:p>
       <w:pPr>
-        <w:pStyle w:val="ac"/>
+        <w:pStyle w:val="ListParagraph"/>
         <w:numPr>
           <w:ilvl w:val="1"/>
           <w:numId w:val="40"/>
@@ -1818,7 +1790,7 @@
     </w:p>
     <w:p>
       <w:pPr>
-        <w:pStyle w:val="ac"/>
+        <w:pStyle w:val="ListParagraph"/>
         <w:numPr>
           <w:ilvl w:val="0"/>
           <w:numId w:val="40"/>
@@ -1896,15 +1868,13 @@
         </w:rPr>
         <w:t xml:space="preserve">archive </w:t>
       </w:r>
-      <w:proofErr w:type="gramStart"/>
       <w:r>
         <w:t>file</w:t>
       </w:r>
-      <w:proofErr w:type="gramEnd"/>
-    </w:p>
-    <w:p>
-      <w:pPr>
-        <w:pStyle w:val="2"/>
+    </w:p>
+    <w:p>
+      <w:pPr>
+        <w:pStyle w:val="Heading2"/>
         <w:rPr>
           <w:lang w:val="bg-BG"/>
         </w:rPr>
@@ -2046,7 +2016,7 @@
     </w:p>
     <w:p>
       <w:pPr>
-        <w:pStyle w:val="3"/>
+        <w:pStyle w:val="Heading3"/>
       </w:pPr>
       <w:r>
         <w:lastRenderedPageBreak/>
@@ -2055,7 +2025,7 @@
     </w:p>
     <w:p>
       <w:pPr>
-        <w:pStyle w:val="ac"/>
+        <w:pStyle w:val="ListParagraph"/>
         <w:numPr>
           <w:ilvl w:val="0"/>
           <w:numId w:val="40"/>
@@ -2091,7 +2061,7 @@
     </w:p>
     <w:p>
       <w:pPr>
-        <w:pStyle w:val="ac"/>
+        <w:pStyle w:val="ListParagraph"/>
         <w:numPr>
           <w:ilvl w:val="1"/>
           <w:numId w:val="40"/>
@@ -2107,20 +2077,12 @@
         <w:rPr>
           <w:b/>
         </w:rPr>
-        <w:t>#</w:t>
-      </w:r>
-      <w:proofErr w:type="gramStart"/>
-      <w:r>
-        <w:rPr>
-          <w:b/>
-        </w:rPr>
-        <w:t>5bc0de;</w:t>
-      </w:r>
-      <w:proofErr w:type="gramEnd"/>
-    </w:p>
-    <w:p>
-      <w:pPr>
-        <w:pStyle w:val="3"/>
+        <w:t>#5bc0de;</w:t>
+      </w:r>
+    </w:p>
+    <w:p>
+      <w:pPr>
+        <w:pStyle w:val="Heading3"/>
         <w:rPr>
           <w:lang w:val="bg-BG"/>
         </w:rPr>
@@ -2344,17 +2306,12 @@
         <w:t xml:space="preserve">&amp;copy; </w:t>
       </w:r>
       <w:r>
-        <w:t xml:space="preserve">for copy right </w:t>
-      </w:r>
-      <w:proofErr w:type="gramStart"/>
-      <w:r>
-        <w:t>symbol</w:t>
-      </w:r>
-      <w:proofErr w:type="gramEnd"/>
-    </w:p>
-    <w:p>
-      <w:pPr>
-        <w:pStyle w:val="2"/>
+        <w:t>for copy right symbol</w:t>
+      </w:r>
+    </w:p>
+    <w:p>
+      <w:pPr>
+        <w:pStyle w:val="Heading2"/>
         <w:rPr>
           <w:lang w:val="bg-BG"/>
         </w:rPr>
@@ -2536,7 +2493,7 @@
     </w:p>
     <w:p>
       <w:pPr>
-        <w:pStyle w:val="3"/>
+        <w:pStyle w:val="Heading3"/>
       </w:pPr>
       <w:r>
         <w:t>Requirements</w:t>
@@ -2544,7 +2501,7 @@
     </w:p>
     <w:p>
       <w:pPr>
-        <w:pStyle w:val="ac"/>
+        <w:pStyle w:val="ListParagraph"/>
         <w:numPr>
           <w:ilvl w:val="0"/>
           <w:numId w:val="40"/>
@@ -2565,7 +2522,7 @@
     </w:p>
     <w:p>
       <w:pPr>
-        <w:pStyle w:val="ac"/>
+        <w:pStyle w:val="ListParagraph"/>
         <w:numPr>
           <w:ilvl w:val="1"/>
           <w:numId w:val="40"/>
@@ -2578,18 +2535,16 @@
         <w:lastRenderedPageBreak/>
         <w:t xml:space="preserve">Width container: </w:t>
       </w:r>
-      <w:proofErr w:type="gramStart"/>
       <w:r>
         <w:rPr>
           <w:b/>
         </w:rPr>
         <w:t>400px;</w:t>
       </w:r>
-      <w:proofErr w:type="gramEnd"/>
-    </w:p>
-    <w:p>
-      <w:pPr>
-        <w:pStyle w:val="ac"/>
+    </w:p>
+    <w:p>
+      <w:pPr>
+        <w:pStyle w:val="ListParagraph"/>
         <w:numPr>
           <w:ilvl w:val="1"/>
           <w:numId w:val="40"/>
@@ -2605,20 +2560,12 @@
         <w:rPr>
           <w:b/>
         </w:rPr>
-        <w:t>#</w:t>
-      </w:r>
-      <w:proofErr w:type="gramStart"/>
-      <w:r>
-        <w:rPr>
-          <w:b/>
-        </w:rPr>
-        <w:t>dddddd;</w:t>
-      </w:r>
-      <w:proofErr w:type="gramEnd"/>
-    </w:p>
-    <w:p>
-      <w:pPr>
-        <w:pStyle w:val="ac"/>
+        <w:t>#dddddd;</w:t>
+      </w:r>
+    </w:p>
+    <w:p>
+      <w:pPr>
+        <w:pStyle w:val="ListParagraph"/>
         <w:numPr>
           <w:ilvl w:val="1"/>
           <w:numId w:val="40"/>
@@ -2635,20 +2582,12 @@
         <w:rPr>
           <w:b/>
         </w:rPr>
-        <w:t xml:space="preserve">1px solid </w:t>
-      </w:r>
-      <w:proofErr w:type="gramStart"/>
-      <w:r>
-        <w:rPr>
-          <w:b/>
-        </w:rPr>
-        <w:t>#000000;</w:t>
-      </w:r>
-      <w:proofErr w:type="gramEnd"/>
-    </w:p>
-    <w:p>
-      <w:pPr>
-        <w:pStyle w:val="ac"/>
+        <w:t>1px solid #000000;</w:t>
+      </w:r>
+    </w:p>
+    <w:p>
+      <w:pPr>
+        <w:pStyle w:val="ListParagraph"/>
         <w:numPr>
           <w:ilvl w:val="1"/>
           <w:numId w:val="40"/>
@@ -2665,20 +2604,12 @@
         <w:rPr>
           <w:b/>
         </w:rPr>
-        <w:t xml:space="preserve">: </w:t>
-      </w:r>
-      <w:proofErr w:type="gramStart"/>
-      <w:r>
-        <w:rPr>
-          <w:b/>
-        </w:rPr>
-        <w:t>20px;</w:t>
-      </w:r>
-      <w:proofErr w:type="gramEnd"/>
-    </w:p>
-    <w:p>
-      <w:pPr>
-        <w:pStyle w:val="ac"/>
+        <w:t>: 20px;</w:t>
+      </w:r>
+    </w:p>
+    <w:p>
+      <w:pPr>
+        <w:pStyle w:val="ListParagraph"/>
         <w:numPr>
           <w:ilvl w:val="1"/>
           <w:numId w:val="40"/>
@@ -2694,20 +2625,12 @@
         <w:rPr>
           <w:b/>
         </w:rPr>
-        <w:t xml:space="preserve">: </w:t>
-      </w:r>
-      <w:proofErr w:type="gramStart"/>
-      <w:r>
-        <w:rPr>
-          <w:b/>
-        </w:rPr>
-        <w:t>10px;</w:t>
-      </w:r>
-      <w:proofErr w:type="gramEnd"/>
-    </w:p>
-    <w:p>
-      <w:pPr>
-        <w:pStyle w:val="ac"/>
+        <w:t>: 10px;</w:t>
+      </w:r>
+    </w:p>
+    <w:p>
+      <w:pPr>
+        <w:pStyle w:val="ListParagraph"/>
         <w:numPr>
           <w:ilvl w:val="0"/>
           <w:numId w:val="40"/>
@@ -2730,20 +2653,12 @@
         <w:rPr>
           <w:b/>
         </w:rPr>
-        <w:t xml:space="preserve">font-size: </w:t>
-      </w:r>
-      <w:proofErr w:type="gramStart"/>
-      <w:r>
-        <w:rPr>
-          <w:b/>
-        </w:rPr>
-        <w:t>18px;</w:t>
-      </w:r>
-      <w:proofErr w:type="gramEnd"/>
-    </w:p>
-    <w:p>
-      <w:pPr>
-        <w:pStyle w:val="ac"/>
+        <w:t>font-size: 18px;</w:t>
+      </w:r>
+    </w:p>
+    <w:p>
+      <w:pPr>
+        <w:pStyle w:val="ListParagraph"/>
         <w:numPr>
           <w:ilvl w:val="0"/>
           <w:numId w:val="40"/>
@@ -2779,7 +2694,7 @@
     </w:p>
     <w:p>
       <w:pPr>
-        <w:pStyle w:val="3"/>
+        <w:pStyle w:val="Heading3"/>
         <w:rPr>
           <w:lang w:val="bg-BG"/>
         </w:rPr>
@@ -2800,7 +2715,7 @@
     </w:p>
     <w:p>
       <w:pPr>
-        <w:pStyle w:val="ac"/>
+        <w:pStyle w:val="ListParagraph"/>
         <w:numPr>
           <w:ilvl w:val="0"/>
           <w:numId w:val="40"/>
@@ -2836,7 +2751,7 @@
     </w:p>
     <w:p>
       <w:pPr>
-        <w:pStyle w:val="ac"/>
+        <w:pStyle w:val="ListParagraph"/>
         <w:numPr>
           <w:ilvl w:val="0"/>
           <w:numId w:val="40"/>
@@ -2858,7 +2773,7 @@
     </w:p>
     <w:p>
       <w:pPr>
-        <w:pStyle w:val="ac"/>
+        <w:pStyle w:val="ListParagraph"/>
         <w:numPr>
           <w:ilvl w:val="1"/>
           <w:numId w:val="40"/>
@@ -2912,7 +2827,7 @@
     </w:p>
     <w:p>
       <w:pPr>
-        <w:pStyle w:val="ac"/>
+        <w:pStyle w:val="ListParagraph"/>
         <w:numPr>
           <w:ilvl w:val="1"/>
           <w:numId w:val="40"/>
@@ -3102,7 +3017,7 @@
     </w:p>
     <w:p>
       <w:pPr>
-        <w:pStyle w:val="2"/>
+        <w:pStyle w:val="Heading2"/>
         <w:rPr>
           <w:lang w:val="bg-BG"/>
         </w:rPr>
@@ -3248,7 +3163,7 @@
     </w:p>
     <w:p>
       <w:pPr>
-        <w:pStyle w:val="3"/>
+        <w:pStyle w:val="Heading3"/>
       </w:pPr>
       <w:r>
         <w:t>Requirements</w:t>
@@ -3256,7 +3171,7 @@
     </w:p>
     <w:p>
       <w:pPr>
-        <w:pStyle w:val="ac"/>
+        <w:pStyle w:val="ListParagraph"/>
         <w:numPr>
           <w:ilvl w:val="0"/>
           <w:numId w:val="40"/>
@@ -3301,7 +3216,7 @@
     </w:p>
     <w:p>
       <w:pPr>
-        <w:pStyle w:val="ac"/>
+        <w:pStyle w:val="ListParagraph"/>
         <w:numPr>
           <w:ilvl w:val="1"/>
           <w:numId w:val="40"/>
@@ -3323,7 +3238,7 @@
     </w:p>
     <w:p>
       <w:pPr>
-        <w:pStyle w:val="ac"/>
+        <w:pStyle w:val="ListParagraph"/>
         <w:numPr>
           <w:ilvl w:val="1"/>
           <w:numId w:val="40"/>
@@ -3344,7 +3259,7 @@
     </w:p>
     <w:p>
       <w:pPr>
-        <w:pStyle w:val="ac"/>
+        <w:pStyle w:val="ListParagraph"/>
         <w:numPr>
           <w:ilvl w:val="1"/>
           <w:numId w:val="40"/>
@@ -3366,7 +3281,7 @@
     </w:p>
     <w:p>
       <w:pPr>
-        <w:pStyle w:val="ac"/>
+        <w:pStyle w:val="ListParagraph"/>
         <w:numPr>
           <w:ilvl w:val="1"/>
           <w:numId w:val="40"/>
@@ -3387,7 +3302,7 @@
     </w:p>
     <w:p>
       <w:pPr>
-        <w:pStyle w:val="ac"/>
+        <w:pStyle w:val="ListParagraph"/>
         <w:numPr>
           <w:ilvl w:val="1"/>
           <w:numId w:val="40"/>
@@ -3414,7 +3329,7 @@
     </w:p>
     <w:p>
       <w:pPr>
-        <w:pStyle w:val="ac"/>
+        <w:pStyle w:val="ListParagraph"/>
         <w:numPr>
           <w:ilvl w:val="1"/>
           <w:numId w:val="40"/>
@@ -3436,7 +3351,7 @@
     </w:p>
     <w:p>
       <w:pPr>
-        <w:pStyle w:val="ac"/>
+        <w:pStyle w:val="ListParagraph"/>
         <w:numPr>
           <w:ilvl w:val="0"/>
           <w:numId w:val="40"/>
@@ -3486,7 +3401,7 @@
     </w:p>
     <w:p>
       <w:pPr>
-        <w:pStyle w:val="ac"/>
+        <w:pStyle w:val="ListParagraph"/>
         <w:numPr>
           <w:ilvl w:val="0"/>
           <w:numId w:val="40"/>
@@ -3514,7 +3429,7 @@
     </w:p>
     <w:p>
       <w:pPr>
-        <w:pStyle w:val="ac"/>
+        <w:pStyle w:val="ListParagraph"/>
         <w:numPr>
           <w:ilvl w:val="0"/>
           <w:numId w:val="40"/>
@@ -3551,7 +3466,7 @@
     </w:p>
     <w:p>
       <w:pPr>
-        <w:pStyle w:val="ac"/>
+        <w:pStyle w:val="ListParagraph"/>
         <w:numPr>
           <w:ilvl w:val="0"/>
           <w:numId w:val="40"/>
@@ -3588,7 +3503,7 @@
     </w:p>
     <w:p>
       <w:pPr>
-        <w:pStyle w:val="ac"/>
+        <w:pStyle w:val="ListParagraph"/>
         <w:numPr>
           <w:ilvl w:val="0"/>
           <w:numId w:val="40"/>
@@ -3609,7 +3524,7 @@
     </w:p>
     <w:p>
       <w:pPr>
-        <w:pStyle w:val="ac"/>
+        <w:pStyle w:val="ListParagraph"/>
         <w:numPr>
           <w:ilvl w:val="1"/>
           <w:numId w:val="40"/>
@@ -3630,7 +3545,7 @@
     </w:p>
     <w:p>
       <w:pPr>
-        <w:pStyle w:val="ac"/>
+        <w:pStyle w:val="ListParagraph"/>
         <w:numPr>
           <w:ilvl w:val="1"/>
           <w:numId w:val="40"/>
@@ -3652,7 +3567,7 @@
     </w:p>
     <w:p>
       <w:pPr>
-        <w:pStyle w:val="ac"/>
+        <w:pStyle w:val="ListParagraph"/>
         <w:numPr>
           <w:ilvl w:val="1"/>
           <w:numId w:val="40"/>
@@ -3680,7 +3595,7 @@
     </w:p>
     <w:p>
       <w:pPr>
-        <w:pStyle w:val="ac"/>
+        <w:pStyle w:val="ListParagraph"/>
         <w:numPr>
           <w:ilvl w:val="0"/>
           <w:numId w:val="40"/>
@@ -3720,7 +3635,7 @@
     </w:p>
     <w:p>
       <w:pPr>
-        <w:pStyle w:val="ac"/>
+        <w:pStyle w:val="ListParagraph"/>
         <w:numPr>
           <w:ilvl w:val="1"/>
           <w:numId w:val="40"/>
@@ -3760,7 +3675,7 @@
     </w:p>
     <w:p>
       <w:pPr>
-        <w:pStyle w:val="ac"/>
+        <w:pStyle w:val="ListParagraph"/>
         <w:numPr>
           <w:ilvl w:val="0"/>
           <w:numId w:val="40"/>
@@ -3788,7 +3703,7 @@
     </w:p>
     <w:p>
       <w:pPr>
-        <w:pStyle w:val="ac"/>
+        <w:pStyle w:val="ListParagraph"/>
         <w:numPr>
           <w:ilvl w:val="1"/>
           <w:numId w:val="40"/>
@@ -3810,7 +3725,7 @@
     </w:p>
     <w:p>
       <w:pPr>
-        <w:pStyle w:val="ac"/>
+        <w:pStyle w:val="ListParagraph"/>
         <w:numPr>
           <w:ilvl w:val="1"/>
           <w:numId w:val="40"/>
@@ -3831,7 +3746,7 @@
     </w:p>
     <w:p>
       <w:pPr>
-        <w:pStyle w:val="ac"/>
+        <w:pStyle w:val="ListParagraph"/>
         <w:numPr>
           <w:ilvl w:val="1"/>
           <w:numId w:val="40"/>
@@ -3852,7 +3767,7 @@
     </w:p>
     <w:p>
       <w:pPr>
-        <w:pStyle w:val="ac"/>
+        <w:pStyle w:val="ListParagraph"/>
         <w:numPr>
           <w:ilvl w:val="1"/>
           <w:numId w:val="40"/>
@@ -3876,7 +3791,7 @@
     </w:p>
     <w:p>
       <w:pPr>
-        <w:pStyle w:val="ac"/>
+        <w:pStyle w:val="ListParagraph"/>
         <w:numPr>
           <w:ilvl w:val="1"/>
           <w:numId w:val="40"/>
@@ -3900,7 +3815,7 @@
     </w:p>
     <w:p>
       <w:pPr>
-        <w:pStyle w:val="2"/>
+        <w:pStyle w:val="Heading2"/>
         <w:rPr>
           <w:lang w:val="bg-BG"/>
         </w:rPr>
@@ -4037,7 +3952,7 @@
     </w:p>
     <w:p>
       <w:pPr>
-        <w:pStyle w:val="3"/>
+        <w:pStyle w:val="Heading3"/>
       </w:pPr>
       <w:r>
         <w:t>Requirements</w:t>
@@ -4045,7 +3960,7 @@
     </w:p>
     <w:p>
       <w:pPr>
-        <w:pStyle w:val="ac"/>
+        <w:pStyle w:val="ListParagraph"/>
         <w:numPr>
           <w:ilvl w:val="0"/>
           <w:numId w:val="40"/>
@@ -4064,7 +3979,7 @@
     </w:p>
     <w:p>
       <w:pPr>
-        <w:pStyle w:val="ac"/>
+        <w:pStyle w:val="ListParagraph"/>
         <w:numPr>
           <w:ilvl w:val="1"/>
           <w:numId w:val="40"/>
@@ -4087,7 +4002,7 @@
     </w:p>
     <w:p>
       <w:pPr>
-        <w:pStyle w:val="ac"/>
+        <w:pStyle w:val="ListParagraph"/>
         <w:numPr>
           <w:ilvl w:val="1"/>
           <w:numId w:val="40"/>
@@ -4111,7 +4026,7 @@
     </w:p>
     <w:p>
       <w:pPr>
-        <w:pStyle w:val="ac"/>
+        <w:pStyle w:val="ListParagraph"/>
         <w:numPr>
           <w:ilvl w:val="1"/>
           <w:numId w:val="40"/>
@@ -4132,7 +4047,7 @@
     </w:p>
     <w:p>
       <w:pPr>
-        <w:pStyle w:val="ac"/>
+        <w:pStyle w:val="ListParagraph"/>
         <w:numPr>
           <w:ilvl w:val="0"/>
           <w:numId w:val="40"/>
@@ -4162,7 +4077,7 @@
     </w:p>
     <w:p>
       <w:pPr>
-        <w:pStyle w:val="ac"/>
+        <w:pStyle w:val="ListParagraph"/>
         <w:numPr>
           <w:ilvl w:val="0"/>
           <w:numId w:val="40"/>
@@ -4189,7 +4104,7 @@
     </w:p>
     <w:p>
       <w:pPr>
-        <w:pStyle w:val="ac"/>
+        <w:pStyle w:val="ListParagraph"/>
         <w:numPr>
           <w:ilvl w:val="1"/>
           <w:numId w:val="40"/>
@@ -4210,7 +4125,7 @@
     </w:p>
     <w:p>
       <w:pPr>
-        <w:pStyle w:val="ac"/>
+        <w:pStyle w:val="ListParagraph"/>
         <w:numPr>
           <w:ilvl w:val="1"/>
           <w:numId w:val="40"/>
@@ -4225,7 +4140,7 @@
     </w:p>
     <w:p>
       <w:pPr>
-        <w:pStyle w:val="ac"/>
+        <w:pStyle w:val="ListParagraph"/>
         <w:numPr>
           <w:ilvl w:val="1"/>
           <w:numId w:val="40"/>
@@ -4249,7 +4164,7 @@
     </w:p>
     <w:p>
       <w:pPr>
-        <w:pStyle w:val="ac"/>
+        <w:pStyle w:val="ListParagraph"/>
         <w:numPr>
           <w:ilvl w:val="1"/>
           <w:numId w:val="40"/>
@@ -4273,7 +4188,7 @@
     </w:p>
     <w:p>
       <w:pPr>
-        <w:pStyle w:val="ac"/>
+        <w:pStyle w:val="ListParagraph"/>
         <w:numPr>
           <w:ilvl w:val="1"/>
           <w:numId w:val="40"/>
@@ -4291,7 +4206,7 @@
     </w:p>
     <w:p>
       <w:pPr>
-        <w:pStyle w:val="ac"/>
+        <w:pStyle w:val="ListParagraph"/>
         <w:numPr>
           <w:ilvl w:val="0"/>
           <w:numId w:val="40"/>
@@ -4318,7 +4233,7 @@
     </w:p>
     <w:p>
       <w:pPr>
-        <w:pStyle w:val="ac"/>
+        <w:pStyle w:val="ListParagraph"/>
         <w:numPr>
           <w:ilvl w:val="1"/>
           <w:numId w:val="40"/>
@@ -4339,7 +4254,7 @@
     </w:p>
     <w:p>
       <w:pPr>
-        <w:pStyle w:val="ac"/>
+        <w:pStyle w:val="ListParagraph"/>
         <w:numPr>
           <w:ilvl w:val="1"/>
           <w:numId w:val="40"/>
@@ -4360,7 +4275,7 @@
     </w:p>
     <w:p>
       <w:pPr>
-        <w:pStyle w:val="ac"/>
+        <w:pStyle w:val="ListParagraph"/>
         <w:numPr>
           <w:ilvl w:val="1"/>
           <w:numId w:val="40"/>
@@ -4384,7 +4299,7 @@
     </w:p>
     <w:p>
       <w:pPr>
-        <w:pStyle w:val="ac"/>
+        <w:pStyle w:val="ListParagraph"/>
         <w:numPr>
           <w:ilvl w:val="1"/>
           <w:numId w:val="40"/>
@@ -4408,7 +4323,7 @@
     </w:p>
     <w:p>
       <w:pPr>
-        <w:pStyle w:val="ac"/>
+        <w:pStyle w:val="ListParagraph"/>
         <w:numPr>
           <w:ilvl w:val="0"/>
           <w:numId w:val="40"/>
@@ -4435,7 +4350,7 @@
     </w:p>
     <w:p>
       <w:pPr>
-        <w:pStyle w:val="ac"/>
+        <w:pStyle w:val="ListParagraph"/>
         <w:numPr>
           <w:ilvl w:val="1"/>
           <w:numId w:val="40"/>
@@ -4465,7 +4380,7 @@
     </w:p>
     <w:p>
       <w:pPr>
-        <w:pStyle w:val="ac"/>
+        <w:pStyle w:val="ListParagraph"/>
         <w:numPr>
           <w:ilvl w:val="1"/>
           <w:numId w:val="40"/>
@@ -4487,7 +4402,7 @@
     </w:p>
     <w:p>
       <w:pPr>
-        <w:pStyle w:val="3"/>
+        <w:pStyle w:val="Heading3"/>
         <w:rPr>
           <w:lang w:val="bg-BG"/>
         </w:rPr>
@@ -4508,7 +4423,7 @@
     </w:p>
     <w:p>
       <w:pPr>
-        <w:pStyle w:val="ac"/>
+        <w:pStyle w:val="ListParagraph"/>
         <w:numPr>
           <w:ilvl w:val="0"/>
           <w:numId w:val="40"/>
@@ -4556,7 +4471,7 @@
     </w:p>
     <w:p>
       <w:pPr>
-        <w:pStyle w:val="2"/>
+        <w:pStyle w:val="Heading2"/>
         <w:rPr>
           <w:lang w:val="bg-BG"/>
         </w:rPr>
@@ -4698,7 +4613,7 @@
     </w:p>
     <w:p>
       <w:pPr>
-        <w:pStyle w:val="3"/>
+        <w:pStyle w:val="Heading3"/>
       </w:pPr>
       <w:r>
         <w:t>Requirements</w:t>
@@ -4706,7 +4621,7 @@
     </w:p>
     <w:p>
       <w:pPr>
-        <w:pStyle w:val="ac"/>
+        <w:pStyle w:val="ListParagraph"/>
         <w:numPr>
           <w:ilvl w:val="0"/>
           <w:numId w:val="40"/>
@@ -4734,7 +4649,7 @@
     </w:p>
     <w:p>
       <w:pPr>
-        <w:pStyle w:val="ac"/>
+        <w:pStyle w:val="ListParagraph"/>
         <w:numPr>
           <w:ilvl w:val="0"/>
           <w:numId w:val="40"/>
@@ -4762,7 +4677,7 @@
     </w:p>
     <w:p>
       <w:pPr>
-        <w:pStyle w:val="ac"/>
+        <w:pStyle w:val="ListParagraph"/>
         <w:numPr>
           <w:ilvl w:val="1"/>
           <w:numId w:val="40"/>
@@ -4783,7 +4698,7 @@
     </w:p>
     <w:p>
       <w:pPr>
-        <w:pStyle w:val="ac"/>
+        <w:pStyle w:val="ListParagraph"/>
         <w:numPr>
           <w:ilvl w:val="2"/>
           <w:numId w:val="40"/>
@@ -4825,7 +4740,7 @@
     </w:p>
     <w:p>
       <w:pPr>
-        <w:pStyle w:val="ac"/>
+        <w:pStyle w:val="ListParagraph"/>
         <w:numPr>
           <w:ilvl w:val="2"/>
           <w:numId w:val="40"/>
@@ -4850,7 +4765,6 @@
       <w:r>
         <w:t xml:space="preserve">Font Style: </w:t>
       </w:r>
-      <w:proofErr w:type="gramStart"/>
       <w:r>
         <w:rPr>
           <w:b/>
@@ -4865,11 +4779,10 @@
         </w:rPr>
         <w:t>;</w:t>
       </w:r>
-      <w:proofErr w:type="gramEnd"/>
-    </w:p>
-    <w:p>
-      <w:pPr>
-        <w:pStyle w:val="ac"/>
+    </w:p>
+    <w:p>
+      <w:pPr>
+        <w:pStyle w:val="ListParagraph"/>
         <w:numPr>
           <w:ilvl w:val="0"/>
           <w:numId w:val="40"/>
@@ -4891,7 +4804,7 @@
     </w:p>
     <w:p>
       <w:pPr>
-        <w:pStyle w:val="ac"/>
+        <w:pStyle w:val="ListParagraph"/>
         <w:numPr>
           <w:ilvl w:val="1"/>
           <w:numId w:val="40"/>
@@ -4920,7 +4833,7 @@
     </w:p>
     <w:p>
       <w:pPr>
-        <w:pStyle w:val="ac"/>
+        <w:pStyle w:val="ListParagraph"/>
         <w:numPr>
           <w:ilvl w:val="0"/>
           <w:numId w:val="40"/>
@@ -4938,7 +4851,7 @@
     </w:p>
     <w:p>
       <w:pPr>
-        <w:pStyle w:val="ac"/>
+        <w:pStyle w:val="ListParagraph"/>
         <w:numPr>
           <w:ilvl w:val="1"/>
           <w:numId w:val="40"/>
@@ -4959,7 +4872,7 @@
     </w:p>
     <w:p>
       <w:pPr>
-        <w:pStyle w:val="ac"/>
+        <w:pStyle w:val="ListParagraph"/>
         <w:numPr>
           <w:ilvl w:val="1"/>
           <w:numId w:val="40"/>
@@ -4986,7 +4899,7 @@
     </w:p>
     <w:p>
       <w:pPr>
-        <w:pStyle w:val="ac"/>
+        <w:pStyle w:val="ListParagraph"/>
         <w:numPr>
           <w:ilvl w:val="1"/>
           <w:numId w:val="40"/>
@@ -5022,7 +4935,7 @@
     </w:p>
     <w:p>
       <w:pPr>
-        <w:pStyle w:val="ac"/>
+        <w:pStyle w:val="ListParagraph"/>
         <w:numPr>
           <w:ilvl w:val="0"/>
           <w:numId w:val="40"/>
@@ -5040,7 +4953,7 @@
     </w:p>
     <w:p>
       <w:pPr>
-        <w:pStyle w:val="ac"/>
+        <w:pStyle w:val="ListParagraph"/>
         <w:numPr>
           <w:ilvl w:val="1"/>
           <w:numId w:val="40"/>
@@ -5087,7 +5000,7 @@
     </w:p>
     <w:p>
       <w:pPr>
-        <w:pStyle w:val="2"/>
+        <w:pStyle w:val="Heading2"/>
         <w:rPr>
           <w:lang w:val="bg-BG"/>
         </w:rPr>
@@ -5232,7 +5145,7 @@
     </w:p>
     <w:p>
       <w:pPr>
-        <w:pStyle w:val="3"/>
+        <w:pStyle w:val="Heading3"/>
       </w:pPr>
       <w:r>
         <w:t>Requirements</w:t>
@@ -5256,7 +5169,7 @@
     </w:p>
     <w:p>
       <w:pPr>
-        <w:pStyle w:val="ac"/>
+        <w:pStyle w:val="ListParagraph"/>
         <w:numPr>
           <w:ilvl w:val="0"/>
           <w:numId w:val="42"/>
@@ -5273,24 +5186,15 @@
           <w:b/>
           <w:bCs/>
         </w:rPr>
-        <w:t xml:space="preserve">Semantic </w:t>
-      </w:r>
-      <w:proofErr w:type="gramStart"/>
-      <w:r>
-        <w:rPr>
-          <w:b/>
-          <w:bCs/>
-        </w:rPr>
-        <w:t>Tags</w:t>
-      </w:r>
-      <w:proofErr w:type="gramEnd"/>
+        <w:t>Semantic Tags</w:t>
+      </w:r>
       <w:r>
         <w:t>"</w:t>
       </w:r>
     </w:p>
     <w:p>
       <w:pPr>
-        <w:pStyle w:val="ac"/>
+        <w:pStyle w:val="ListParagraph"/>
         <w:numPr>
           <w:ilvl w:val="0"/>
           <w:numId w:val="42"/>
@@ -5315,20 +5219,12 @@
         <w:t xml:space="preserve"> </w:t>
       </w:r>
       <w:r>
-        <w:t xml:space="preserve">tag for the header </w:t>
-      </w:r>
-      <w:proofErr w:type="gramStart"/>
-      <w:r>
-        <w:t>section</w:t>
-      </w:r>
-      <w:proofErr w:type="gramEnd"/>
-      <w:r>
-        <w:t xml:space="preserve"> </w:t>
-      </w:r>
-    </w:p>
-    <w:p>
-      <w:pPr>
-        <w:pStyle w:val="ac"/>
+        <w:t xml:space="preserve">tag for the header section </w:t>
+      </w:r>
+    </w:p>
+    <w:p>
+      <w:pPr>
+        <w:pStyle w:val="ListParagraph"/>
         <w:numPr>
           <w:ilvl w:val="1"/>
           <w:numId w:val="42"/>
@@ -5353,17 +5249,12 @@
         <w:t xml:space="preserve"> </w:t>
       </w:r>
       <w:r>
-        <w:t xml:space="preserve">tag for the </w:t>
-      </w:r>
-      <w:proofErr w:type="gramStart"/>
-      <w:r>
-        <w:t>heading</w:t>
-      </w:r>
-      <w:proofErr w:type="gramEnd"/>
-    </w:p>
-    <w:p>
-      <w:pPr>
-        <w:pStyle w:val="ac"/>
+        <w:t>tag for the heading</w:t>
+      </w:r>
+    </w:p>
+    <w:p>
+      <w:pPr>
+        <w:pStyle w:val="ListParagraph"/>
         <w:numPr>
           <w:ilvl w:val="0"/>
           <w:numId w:val="42"/>
@@ -5388,17 +5279,12 @@
         <w:t xml:space="preserve"> </w:t>
       </w:r>
       <w:r>
-        <w:t xml:space="preserve">tag for the main </w:t>
-      </w:r>
-      <w:proofErr w:type="gramStart"/>
-      <w:r>
-        <w:t>content</w:t>
-      </w:r>
-      <w:proofErr w:type="gramEnd"/>
-    </w:p>
-    <w:p>
-      <w:pPr>
-        <w:pStyle w:val="ac"/>
+        <w:t>tag for the main content</w:t>
+      </w:r>
+    </w:p>
+    <w:p>
+      <w:pPr>
+        <w:pStyle w:val="ListParagraph"/>
         <w:numPr>
           <w:ilvl w:val="1"/>
           <w:numId w:val="42"/>
@@ -5440,7 +5326,7 @@
     </w:p>
     <w:p>
       <w:pPr>
-        <w:pStyle w:val="ac"/>
+        <w:pStyle w:val="ListParagraph"/>
         <w:numPr>
           <w:ilvl w:val="0"/>
           <w:numId w:val="42"/>
@@ -5465,17 +5351,12 @@
         <w:t xml:space="preserve"> </w:t>
       </w:r>
       <w:r>
-        <w:t xml:space="preserve">tag for the last </w:t>
-      </w:r>
-      <w:proofErr w:type="gramStart"/>
-      <w:r>
-        <w:t>section</w:t>
-      </w:r>
-      <w:proofErr w:type="gramEnd"/>
-    </w:p>
-    <w:p>
-      <w:pPr>
-        <w:pStyle w:val="ac"/>
+        <w:t>tag for the last section</w:t>
+      </w:r>
+    </w:p>
+    <w:p>
+      <w:pPr>
+        <w:pStyle w:val="ListParagraph"/>
         <w:numPr>
           <w:ilvl w:val="1"/>
           <w:numId w:val="42"/>
@@ -5536,7 +5417,7 @@
     </w:p>
     <w:p>
       <w:pPr>
-        <w:pStyle w:val="ac"/>
+        <w:pStyle w:val="ListParagraph"/>
         <w:numPr>
           <w:ilvl w:val="0"/>
           <w:numId w:val="43"/>
@@ -5564,7 +5445,7 @@
     </w:p>
     <w:p>
       <w:pPr>
-        <w:pStyle w:val="ac"/>
+        <w:pStyle w:val="ListParagraph"/>
         <w:numPr>
           <w:ilvl w:val="0"/>
           <w:numId w:val="43"/>
@@ -5586,7 +5467,7 @@
     </w:p>
     <w:p>
       <w:pPr>
-        <w:pStyle w:val="ac"/>
+        <w:pStyle w:val="ListParagraph"/>
         <w:numPr>
           <w:ilvl w:val="0"/>
           <w:numId w:val="43"/>
@@ -5614,7 +5495,7 @@
     </w:p>
     <w:p>
       <w:pPr>
-        <w:pStyle w:val="3"/>
+        <w:pStyle w:val="Heading3"/>
         <w:rPr>
           <w:lang w:val="bg-BG"/>
         </w:rPr>
@@ -5686,7 +5567,7 @@
     </w:p>
     <w:p>
       <w:pPr>
-        <w:pStyle w:val="2"/>
+        <w:pStyle w:val="Heading2"/>
         <w:rPr>
           <w:lang w:val="bg-BG"/>
         </w:rPr>
@@ -5912,7 +5793,7 @@
     </w:p>
     <w:p>
       <w:pPr>
-        <w:pStyle w:val="3"/>
+        <w:pStyle w:val="Heading3"/>
       </w:pPr>
       <w:r>
         <w:t>Requirements</w:t>
@@ -5920,7 +5801,7 @@
     </w:p>
     <w:p>
       <w:pPr>
-        <w:pStyle w:val="ac"/>
+        <w:pStyle w:val="ListParagraph"/>
         <w:numPr>
           <w:ilvl w:val="0"/>
           <w:numId w:val="42"/>
@@ -5945,30 +5826,19 @@
           <w:sz w:val="24"/>
           <w:szCs w:val="24"/>
         </w:rPr>
-        <w:t xml:space="preserve">Semantic Article </w:t>
-      </w:r>
-      <w:proofErr w:type="gramStart"/>
-      <w:r>
-        <w:rPr>
-          <w:b/>
-          <w:bCs/>
+        <w:t>Semantic Article Page</w:t>
+      </w:r>
+      <w:r>
+        <w:rPr>
           <w:sz w:val="24"/>
           <w:szCs w:val="24"/>
         </w:rPr>
-        <w:t>Page</w:t>
-      </w:r>
-      <w:proofErr w:type="gramEnd"/>
-      <w:r>
-        <w:rPr>
-          <w:sz w:val="24"/>
-          <w:szCs w:val="24"/>
-        </w:rPr>
         <w:t>"</w:t>
       </w:r>
     </w:p>
     <w:p>
       <w:pPr>
-        <w:pStyle w:val="ac"/>
+        <w:pStyle w:val="ListParagraph"/>
         <w:numPr>
           <w:ilvl w:val="0"/>
           <w:numId w:val="42"/>
@@ -5993,17 +5863,12 @@
         <w:t xml:space="preserve"> </w:t>
       </w:r>
       <w:r>
-        <w:t xml:space="preserve">tag to create an </w:t>
-      </w:r>
-      <w:proofErr w:type="gramStart"/>
-      <w:r>
-        <w:t>article</w:t>
-      </w:r>
-      <w:proofErr w:type="gramEnd"/>
-    </w:p>
-    <w:p>
-      <w:pPr>
-        <w:pStyle w:val="ac"/>
+        <w:t>tag to create an article</w:t>
+      </w:r>
+    </w:p>
+    <w:p>
+      <w:pPr>
+        <w:pStyle w:val="ListParagraph"/>
         <w:numPr>
           <w:ilvl w:val="1"/>
           <w:numId w:val="42"/>
@@ -6037,17 +5902,12 @@
         <w:t>paragraph</w:t>
       </w:r>
       <w:r>
-        <w:t xml:space="preserve"> for the published date </w:t>
-      </w:r>
-      <w:proofErr w:type="gramStart"/>
-      <w:r>
-        <w:t>inside</w:t>
-      </w:r>
-      <w:proofErr w:type="gramEnd"/>
-    </w:p>
-    <w:p>
-      <w:pPr>
-        <w:pStyle w:val="ac"/>
+        <w:t xml:space="preserve"> for the published date inside</w:t>
+      </w:r>
+    </w:p>
+    <w:p>
+      <w:pPr>
+        <w:pStyle w:val="ListParagraph"/>
         <w:numPr>
           <w:ilvl w:val="0"/>
           <w:numId w:val="42"/>
@@ -6086,7 +5946,7 @@
     </w:p>
     <w:p>
       <w:pPr>
-        <w:pStyle w:val="ac"/>
+        <w:pStyle w:val="ListParagraph"/>
         <w:numPr>
           <w:ilvl w:val="1"/>
           <w:numId w:val="42"/>
@@ -6126,7 +5986,7 @@
     </w:p>
     <w:p>
       <w:pPr>
-        <w:pStyle w:val="ac"/>
+        <w:pStyle w:val="ListParagraph"/>
         <w:numPr>
           <w:ilvl w:val="1"/>
           <w:numId w:val="42"/>
@@ -6145,17 +6005,12 @@
         <w:t>b</w:t>
       </w:r>
       <w:r>
-        <w:t xml:space="preserve"> tag where is </w:t>
-      </w:r>
-      <w:proofErr w:type="gramStart"/>
-      <w:r>
-        <w:t>needed</w:t>
-      </w:r>
-      <w:proofErr w:type="gramEnd"/>
-    </w:p>
-    <w:p>
-      <w:pPr>
-        <w:pStyle w:val="ac"/>
+        <w:t xml:space="preserve"> tag where is needed</w:t>
+      </w:r>
+    </w:p>
+    <w:p>
+      <w:pPr>
+        <w:pStyle w:val="ListParagraph"/>
         <w:numPr>
           <w:ilvl w:val="0"/>
           <w:numId w:val="42"/>
@@ -6187,24 +6042,15 @@
           <w:b/>
           <w:bCs/>
         </w:rPr>
-        <w:t xml:space="preserve">Comment </w:t>
-      </w:r>
-      <w:proofErr w:type="gramStart"/>
-      <w:r>
-        <w:rPr>
-          <w:b/>
-          <w:bCs/>
-        </w:rPr>
-        <w:t>section</w:t>
+        <w:t>Comment section</w:t>
       </w:r>
       <w:r>
         <w:t>"</w:t>
       </w:r>
-      <w:proofErr w:type="gramEnd"/>
-    </w:p>
-    <w:p>
-      <w:pPr>
-        <w:pStyle w:val="ac"/>
+    </w:p>
+    <w:p>
+      <w:pPr>
+        <w:pStyle w:val="ListParagraph"/>
         <w:numPr>
           <w:ilvl w:val="1"/>
           <w:numId w:val="42"/>
@@ -6224,17 +6070,12 @@
         <w:t>two articles</w:t>
       </w:r>
       <w:r>
-        <w:t xml:space="preserve"> inside the </w:t>
-      </w:r>
-      <w:proofErr w:type="gramStart"/>
-      <w:r>
-        <w:t>section</w:t>
-      </w:r>
-      <w:proofErr w:type="gramEnd"/>
-    </w:p>
-    <w:p>
-      <w:pPr>
-        <w:pStyle w:val="ac"/>
+        <w:t xml:space="preserve"> inside the section</w:t>
+      </w:r>
+    </w:p>
+    <w:p>
+      <w:pPr>
+        <w:pStyle w:val="ListParagraph"/>
         <w:numPr>
           <w:ilvl w:val="1"/>
           <w:numId w:val="42"/>
@@ -6295,7 +6136,6 @@
       <w:r>
         <w:t xml:space="preserve">for the </w:t>
       </w:r>
-      <w:proofErr w:type="gramStart"/>
       <w:r>
         <w:rPr>
           <w:b/>
@@ -6303,11 +6143,10 @@
         </w:rPr>
         <w:t>title</w:t>
       </w:r>
-      <w:proofErr w:type="gramEnd"/>
-    </w:p>
-    <w:p>
-      <w:pPr>
-        <w:pStyle w:val="ac"/>
+    </w:p>
+    <w:p>
+      <w:pPr>
+        <w:pStyle w:val="ListParagraph"/>
         <w:numPr>
           <w:ilvl w:val="1"/>
           <w:numId w:val="42"/>
@@ -6349,7 +6188,6 @@
       <w:r>
         <w:t xml:space="preserve"> and the </w:t>
       </w:r>
-      <w:proofErr w:type="gramStart"/>
       <w:r>
         <w:rPr>
           <w:b/>
@@ -6357,7 +6195,6 @@
         </w:rPr>
         <w:t>comment</w:t>
       </w:r>
-      <w:proofErr w:type="gramEnd"/>
     </w:p>
     <w:p>
       <w:pPr>
@@ -6380,7 +6217,7 @@
     </w:p>
     <w:p>
       <w:pPr>
-        <w:pStyle w:val="ac"/>
+        <w:pStyle w:val="ListParagraph"/>
         <w:numPr>
           <w:ilvl w:val="0"/>
           <w:numId w:val="43"/>
@@ -6390,17 +6227,12 @@
         </w:rPr>
       </w:pPr>
       <w:r>
-        <w:t xml:space="preserve">padding: 5px </w:t>
-      </w:r>
-      <w:proofErr w:type="gramStart"/>
-      <w:r>
-        <w:t>15px;</w:t>
-      </w:r>
-      <w:proofErr w:type="gramEnd"/>
-    </w:p>
-    <w:p>
-      <w:pPr>
-        <w:pStyle w:val="ac"/>
+        <w:t>padding: 5px 15px;</w:t>
+      </w:r>
+    </w:p>
+    <w:p>
+      <w:pPr>
+        <w:pStyle w:val="ListParagraph"/>
         <w:numPr>
           <w:ilvl w:val="0"/>
           <w:numId w:val="43"/>
@@ -6415,7 +6247,7 @@
     </w:p>
     <w:p>
       <w:pPr>
-        <w:pStyle w:val="ac"/>
+        <w:pStyle w:val="ListParagraph"/>
         <w:numPr>
           <w:ilvl w:val="0"/>
           <w:numId w:val="43"/>
@@ -6430,7 +6262,7 @@
     </w:p>
     <w:p>
       <w:pPr>
-        <w:pStyle w:val="ac"/>
+        <w:pStyle w:val="ListParagraph"/>
         <w:numPr>
           <w:ilvl w:val="0"/>
           <w:numId w:val="43"/>
@@ -6441,17 +6273,12 @@
       </w:pPr>
       <w:r>
         <w:lastRenderedPageBreak/>
-        <w:t>background colors: #f2f4c0, #e4e978, #</w:t>
-      </w:r>
-      <w:proofErr w:type="gramStart"/>
-      <w:r>
-        <w:t>4c7658;</w:t>
-      </w:r>
-      <w:proofErr w:type="gramEnd"/>
-    </w:p>
-    <w:p>
-      <w:pPr>
-        <w:pStyle w:val="ac"/>
+        <w:t>background colors: #f2f4c0, #e4e978, #4c7658;</w:t>
+      </w:r>
+    </w:p>
+    <w:p>
+      <w:pPr>
+        <w:pStyle w:val="ListParagraph"/>
         <w:numPr>
           <w:ilvl w:val="0"/>
           <w:numId w:val="43"/>
@@ -6466,7 +6293,7 @@
     </w:p>
     <w:p>
       <w:pPr>
-        <w:pStyle w:val="ac"/>
+        <w:pStyle w:val="ListParagraph"/>
         <w:numPr>
           <w:ilvl w:val="0"/>
           <w:numId w:val="43"/>
@@ -6476,17 +6303,12 @@
         </w:rPr>
       </w:pPr>
       <w:r>
-        <w:t>border: 1px solid #</w:t>
-      </w:r>
-      <w:proofErr w:type="gramStart"/>
-      <w:r>
-        <w:t>b2ad7d;</w:t>
-      </w:r>
-      <w:proofErr w:type="gramEnd"/>
-    </w:p>
-    <w:p>
-      <w:pPr>
-        <w:pStyle w:val="ac"/>
+        <w:t>border: 1px solid #b2ad7d;</w:t>
+      </w:r>
+    </w:p>
+    <w:p>
+      <w:pPr>
+        <w:pStyle w:val="ListParagraph"/>
         <w:numPr>
           <w:ilvl w:val="0"/>
           <w:numId w:val="43"/>
@@ -6496,17 +6318,12 @@
         </w:rPr>
       </w:pPr>
       <w:r>
-        <w:t xml:space="preserve">margin: 15px </w:t>
-      </w:r>
-      <w:proofErr w:type="gramStart"/>
-      <w:r>
-        <w:t>10px;</w:t>
-      </w:r>
-      <w:proofErr w:type="gramEnd"/>
-    </w:p>
-    <w:p>
-      <w:pPr>
-        <w:pStyle w:val="2"/>
+        <w:t>margin: 15px 10px;</w:t>
+      </w:r>
+    </w:p>
+    <w:p>
+      <w:pPr>
+        <w:pStyle w:val="Heading2"/>
         <w:rPr>
           <w:lang w:val="bg-BG"/>
         </w:rPr>
@@ -6656,7 +6473,7 @@
     </w:p>
     <w:p>
       <w:pPr>
-        <w:pStyle w:val="3"/>
+        <w:pStyle w:val="Heading3"/>
       </w:pPr>
       <w:r>
         <w:t>Requirements</w:t>
@@ -6664,7 +6481,7 @@
     </w:p>
     <w:p>
       <w:pPr>
-        <w:pStyle w:val="ac"/>
+        <w:pStyle w:val="ListParagraph"/>
         <w:numPr>
           <w:ilvl w:val="0"/>
           <w:numId w:val="40"/>
@@ -6718,20 +6535,12 @@
         <w:rPr>
           <w:bCs/>
         </w:rPr>
-        <w:t xml:space="preserve">from previous two </w:t>
-      </w:r>
-      <w:proofErr w:type="gramStart"/>
-      <w:r>
-        <w:rPr>
-          <w:bCs/>
-        </w:rPr>
-        <w:t>problems</w:t>
-      </w:r>
-      <w:proofErr w:type="gramEnd"/>
-    </w:p>
-    <w:p>
-      <w:pPr>
-        <w:pStyle w:val="ac"/>
+        <w:t>from previous two problems</w:t>
+      </w:r>
+    </w:p>
+    <w:p>
+      <w:pPr>
+        <w:pStyle w:val="ListParagraph"/>
         <w:numPr>
           <w:ilvl w:val="0"/>
           <w:numId w:val="40"/>
@@ -6752,7 +6561,7 @@
     </w:p>
     <w:p>
       <w:pPr>
-        <w:pStyle w:val="ac"/>
+        <w:pStyle w:val="ListParagraph"/>
         <w:numPr>
           <w:ilvl w:val="1"/>
           <w:numId w:val="40"/>
@@ -6776,7 +6585,7 @@
     </w:p>
     <w:p>
       <w:pPr>
-        <w:pStyle w:val="ac"/>
+        <w:pStyle w:val="ListParagraph"/>
         <w:numPr>
           <w:ilvl w:val="1"/>
           <w:numId w:val="40"/>
@@ -6803,7 +6612,7 @@
     </w:p>
     <w:p>
       <w:pPr>
-        <w:pStyle w:val="ac"/>
+        <w:pStyle w:val="ListParagraph"/>
         <w:numPr>
           <w:ilvl w:val="1"/>
           <w:numId w:val="40"/>
@@ -6832,7 +6641,7 @@
     </w:p>
     <w:p>
       <w:pPr>
-        <w:pStyle w:val="ac"/>
+        <w:pStyle w:val="ListParagraph"/>
         <w:numPr>
           <w:ilvl w:val="1"/>
           <w:numId w:val="40"/>
@@ -6855,7 +6664,7 @@
     </w:p>
     <w:p>
       <w:pPr>
-        <w:pStyle w:val="ac"/>
+        <w:pStyle w:val="ListParagraph"/>
         <w:numPr>
           <w:ilvl w:val="1"/>
           <w:numId w:val="40"/>
@@ -6881,7 +6690,7 @@
     </w:p>
     <w:p>
       <w:pPr>
-        <w:pStyle w:val="3"/>
+        <w:pStyle w:val="Heading3"/>
         <w:rPr>
           <w:lang w:val="bg-BG"/>
         </w:rPr>
@@ -6902,7 +6711,7 @@
     </w:p>
     <w:p>
       <w:pPr>
-        <w:pStyle w:val="ac"/>
+        <w:pStyle w:val="ListParagraph"/>
         <w:numPr>
           <w:ilvl w:val="0"/>
           <w:numId w:val="40"/>
@@ -6930,7 +6739,7 @@
     </w:p>
     <w:p>
       <w:pPr>
-        <w:pStyle w:val="2"/>
+        <w:pStyle w:val="Heading2"/>
         <w:rPr>
           <w:lang w:val="bg-BG"/>
         </w:rPr>
@@ -7227,7 +7036,7 @@
     </w:p>
     <w:p>
       <w:pPr>
-        <w:pStyle w:val="3"/>
+        <w:pStyle w:val="Heading3"/>
       </w:pPr>
       <w:r>
         <w:t>Requirements</w:t>
@@ -7235,7 +7044,7 @@
     </w:p>
     <w:p>
       <w:pPr>
-        <w:pStyle w:val="ac"/>
+        <w:pStyle w:val="ListParagraph"/>
         <w:numPr>
           <w:ilvl w:val="0"/>
           <w:numId w:val="42"/>
@@ -7260,30 +7069,19 @@
           <w:sz w:val="24"/>
           <w:szCs w:val="24"/>
         </w:rPr>
-        <w:t xml:space="preserve">Semantic Blog </w:t>
-      </w:r>
-      <w:proofErr w:type="gramStart"/>
-      <w:r>
-        <w:rPr>
-          <w:b/>
-          <w:bCs/>
+        <w:t>Semantic Blog Layout</w:t>
+      </w:r>
+      <w:r>
+        <w:rPr>
           <w:sz w:val="24"/>
           <w:szCs w:val="24"/>
         </w:rPr>
-        <w:t>Layout</w:t>
-      </w:r>
-      <w:proofErr w:type="gramEnd"/>
-      <w:r>
-        <w:rPr>
-          <w:sz w:val="24"/>
-          <w:szCs w:val="24"/>
-        </w:rPr>
         <w:t>"</w:t>
       </w:r>
     </w:p>
     <w:p>
       <w:pPr>
-        <w:pStyle w:val="ac"/>
+        <w:pStyle w:val="ListParagraph"/>
         <w:numPr>
           <w:ilvl w:val="0"/>
           <w:numId w:val="42"/>
@@ -7308,17 +7106,12 @@
         <w:t xml:space="preserve"> </w:t>
       </w:r>
       <w:r>
-        <w:t xml:space="preserve">tag for the header </w:t>
-      </w:r>
-      <w:proofErr w:type="gramStart"/>
-      <w:r>
-        <w:t>section</w:t>
-      </w:r>
-      <w:proofErr w:type="gramEnd"/>
-    </w:p>
-    <w:p>
-      <w:pPr>
-        <w:pStyle w:val="ac"/>
+        <w:t>tag for the header section</w:t>
+      </w:r>
+    </w:p>
+    <w:p>
+      <w:pPr>
+        <w:pStyle w:val="ListParagraph"/>
         <w:numPr>
           <w:ilvl w:val="1"/>
           <w:numId w:val="42"/>
@@ -7343,17 +7136,12 @@
         <w:t xml:space="preserve"> </w:t>
       </w:r>
       <w:r>
-        <w:t xml:space="preserve">tag for the </w:t>
-      </w:r>
-      <w:proofErr w:type="gramStart"/>
-      <w:r>
-        <w:t>heading</w:t>
-      </w:r>
-      <w:proofErr w:type="gramEnd"/>
-    </w:p>
-    <w:p>
-      <w:pPr>
-        <w:pStyle w:val="ac"/>
+        <w:t>tag for the heading</w:t>
+      </w:r>
+    </w:p>
+    <w:p>
+      <w:pPr>
+        <w:pStyle w:val="ListParagraph"/>
         <w:numPr>
           <w:ilvl w:val="1"/>
           <w:numId w:val="42"/>
@@ -7398,15 +7186,13 @@
         </w:rPr>
         <w:t xml:space="preserve">) </w:t>
       </w:r>
-      <w:proofErr w:type="gramStart"/>
       <w:r>
         <w:t>inside</w:t>
       </w:r>
-      <w:proofErr w:type="gramEnd"/>
-    </w:p>
-    <w:p>
-      <w:pPr>
-        <w:pStyle w:val="ac"/>
+    </w:p>
+    <w:p>
+      <w:pPr>
+        <w:pStyle w:val="ListParagraph"/>
         <w:numPr>
           <w:ilvl w:val="2"/>
           <w:numId w:val="42"/>
@@ -7455,17 +7241,12 @@
         <w:t xml:space="preserve">) </w:t>
       </w:r>
       <w:r>
-        <w:t xml:space="preserve">tags </w:t>
-      </w:r>
-      <w:proofErr w:type="gramStart"/>
-      <w:r>
-        <w:t>inside</w:t>
-      </w:r>
-      <w:proofErr w:type="gramEnd"/>
-    </w:p>
-    <w:p>
-      <w:pPr>
-        <w:pStyle w:val="ac"/>
+        <w:t>tags inside</w:t>
+      </w:r>
+    </w:p>
+    <w:p>
+      <w:pPr>
+        <w:pStyle w:val="ListParagraph"/>
         <w:numPr>
           <w:ilvl w:val="0"/>
           <w:numId w:val="42"/>
@@ -7490,17 +7271,12 @@
         <w:t xml:space="preserve"> </w:t>
       </w:r>
       <w:r>
-        <w:t xml:space="preserve">tag for the page main </w:t>
-      </w:r>
-      <w:proofErr w:type="gramStart"/>
-      <w:r>
-        <w:t>content</w:t>
-      </w:r>
-      <w:proofErr w:type="gramEnd"/>
-    </w:p>
-    <w:p>
-      <w:pPr>
-        <w:pStyle w:val="ac"/>
+        <w:t>tag for the page main content</w:t>
+      </w:r>
+    </w:p>
+    <w:p>
+      <w:pPr>
+        <w:pStyle w:val="ListParagraph"/>
         <w:numPr>
           <w:ilvl w:val="1"/>
           <w:numId w:val="42"/>
@@ -7524,7 +7300,7 @@
     </w:p>
     <w:p>
       <w:pPr>
-        <w:pStyle w:val="ac"/>
+        <w:pStyle w:val="ListParagraph"/>
         <w:numPr>
           <w:ilvl w:val="2"/>
           <w:numId w:val="42"/>
@@ -7558,15 +7334,13 @@
         </w:rPr>
         <w:t xml:space="preserve"> </w:t>
       </w:r>
-      <w:proofErr w:type="gramStart"/>
       <w:r>
         <w:t>heading</w:t>
       </w:r>
-      <w:proofErr w:type="gramEnd"/>
-    </w:p>
-    <w:p>
-      <w:pPr>
-        <w:pStyle w:val="ac"/>
+    </w:p>
+    <w:p>
+      <w:pPr>
+        <w:pStyle w:val="ListParagraph"/>
         <w:numPr>
           <w:ilvl w:val="2"/>
           <w:numId w:val="42"/>
@@ -7616,17 +7390,12 @@
         <w:t xml:space="preserve"> </w:t>
       </w:r>
       <w:r>
-        <w:t xml:space="preserve">tags </w:t>
-      </w:r>
-      <w:proofErr w:type="gramStart"/>
-      <w:r>
-        <w:t>inside</w:t>
-      </w:r>
-      <w:proofErr w:type="gramEnd"/>
-    </w:p>
-    <w:p>
-      <w:pPr>
-        <w:pStyle w:val="ac"/>
+        <w:t>tags inside</w:t>
+      </w:r>
+    </w:p>
+    <w:p>
+      <w:pPr>
+        <w:pStyle w:val="ListParagraph"/>
         <w:numPr>
           <w:ilvl w:val="2"/>
           <w:numId w:val="42"/>
@@ -7656,7 +7425,7 @@
     </w:p>
     <w:p>
       <w:pPr>
-        <w:pStyle w:val="ac"/>
+        <w:pStyle w:val="ListParagraph"/>
         <w:numPr>
           <w:ilvl w:val="0"/>
           <w:numId w:val="42"/>
@@ -7691,17 +7460,12 @@
         <w:t>two</w:t>
       </w:r>
       <w:r>
-        <w:t xml:space="preserve"> paragraphs </w:t>
-      </w:r>
-      <w:proofErr w:type="gramStart"/>
-      <w:r>
-        <w:t>Inside</w:t>
-      </w:r>
-      <w:proofErr w:type="gramEnd"/>
-    </w:p>
-    <w:p>
-      <w:pPr>
-        <w:pStyle w:val="ac"/>
+        <w:t xml:space="preserve"> paragraphs Inside</w:t>
+      </w:r>
+    </w:p>
+    <w:p>
+      <w:pPr>
+        <w:pStyle w:val="ListParagraph"/>
         <w:numPr>
           <w:ilvl w:val="1"/>
           <w:numId w:val="42"/>
@@ -7720,17 +7484,12 @@
         <w:t>anchor</w:t>
       </w:r>
       <w:r>
-        <w:t xml:space="preserve"> tag for the name in the last </w:t>
-      </w:r>
-      <w:proofErr w:type="gramStart"/>
-      <w:r>
-        <w:t>sentence</w:t>
-      </w:r>
-      <w:proofErr w:type="gramEnd"/>
-    </w:p>
-    <w:p>
-      <w:pPr>
-        <w:pStyle w:val="3"/>
+        <w:t xml:space="preserve"> tag for the name in the last sentence</w:t>
+      </w:r>
+    </w:p>
+    <w:p>
+      <w:pPr>
+        <w:pStyle w:val="Heading3"/>
         <w:rPr>
           <w:lang w:val="bg-BG"/>
         </w:rPr>
@@ -7914,7 +7673,7 @@
     </w:p>
     <w:tbl>
       <w:tblPr>
-        <w:tblStyle w:val="af"/>
+        <w:tblStyle w:val="TableGrid"/>
         <w:tblW w:w="0" w:type="auto"/>
         <w:tblCellMar>
           <w:top w:w="113" w:type="dxa"/>
@@ -10195,7 +9954,7 @@
 <w:ftr xmlns:wpc="http://schemas.microsoft.com/office/word/2010/wordprocessingCanvas" xmlns:cx="http://schemas.microsoft.com/office/drawing/2014/chartex" xmlns:cx1="http://schemas.microsoft.com/office/drawing/2015/9/8/chartex" xmlns:cx2="http://schemas.microsoft.com/office/drawing/2015/10/21/chartex" xmlns:cx3="http://schemas.microsoft.com/office/drawing/2016/5/9/chartex" xmlns:cx4="http://schemas.microsoft.com/office/drawing/2016/5/10/chartex" xmlns:cx5="http://schemas.microsoft.com/office/drawing/2016/5/11/chartex" xmlns:cx6="http://schemas.microsoft.com/office/drawing/2016/5/12/chartex" xmlns:cx7="http://schemas.microsoft.com/office/drawing/2016/5/13/chartex" xmlns:cx8="http://schemas.microsoft.com/office/drawing/2016/5/14/chartex" xmlns:mc="http://schemas.openxmlformats.org/markup-compatibility/2006" xmlns:aink="http://schemas.microsoft.com/office/drawing/2016/ink" xmlns:am3d="http://schemas.microsoft.com/office/drawing/2017/model3d" xmlns:o="urn:schemas-microsoft-com:office:office" xmlns:oel="http://schemas.microsoft.com/office/2019/extlst" xmlns:r="http://schemas.openxmlformats.org/officeDocument/2006/relationships" xmlns:m="http://schemas.openxmlformats.org/officeDocument/2006/math" xmlns:v="urn:schemas-microsoft-com:vml" xmlns:wp14="http://schemas.microsoft.com/office/word/2010/wordprocessingDrawing" xmlns:wp="http://schemas.openxmlformats.org/drawingml/2006/wordprocessingDrawing" xmlns:w10="urn:schemas-microsoft-com:office:word" xmlns:w="http://schemas.openxmlformats.org/wordprocessingml/2006/main" xmlns:w14="http://schemas.microsoft.com/office/word/2010/wordml" xmlns:w15="http://schemas.microsoft.com/office/word/2012/wordml" xmlns:w16cex="http://schemas.microsoft.com/office/word/2018/wordml/cex" xmlns:w16cid="http://schemas.microsoft.com/office/word/2016/wordml/cid" xmlns:w16="http://schemas.microsoft.com/office/word/2018/wordml" xmlns:w16sdtdh="http://schemas.microsoft.com/office/word/2020/wordml/sdtdatahash" xmlns:w16se="http://schemas.microsoft.com/office/word/2015/wordml/symex" xmlns:wpg="http://schemas.microsoft.com/office/word/2010/wordprocessingGroup" xmlns:wpi="http://schemas.microsoft.com/office/word/2010/wordprocessingInk" xmlns:wne="http://schemas.microsoft.com/office/word/2006/wordml" xmlns:wps="http://schemas.microsoft.com/office/word/2010/wordprocessingShape" mc:Ignorable="w14 w15 w16se w16cid w16 w16cex w16sdtdh wp14">
   <w:p>
     <w:pPr>
-      <w:pStyle w:val="a5"/>
+      <w:pStyle w:val="Footer"/>
     </w:pPr>
     <w:r>
       <w:rPr>
@@ -10400,7 +10159,7 @@
                           <w:hyperlink r:id="rId1" w:history="1">
                             <w:r>
                               <w:rPr>
-                                <w:rStyle w:val="a9"/>
+                                <w:rStyle w:val="Hyperlink"/>
                                 <w:color w:val="0882DE"/>
                                 <w:sz w:val="17"/>
                                 <w:szCs w:val="17"/>
@@ -10409,7 +10168,7 @@
                             </w:r>
                             <w:r>
                               <w:rPr>
-                                <w:rStyle w:val="a9"/>
+                                <w:rStyle w:val="Hyperlink"/>
                                 <w:color w:val="0882DE"/>
                                 <w:sz w:val="17"/>
                                 <w:szCs w:val="17"/>
@@ -10418,7 +10177,7 @@
                             </w:r>
                             <w:r>
                               <w:rPr>
-                                <w:rStyle w:val="a9"/>
+                                <w:rStyle w:val="Hyperlink"/>
                                 <w:color w:val="0882DE"/>
                                 <w:sz w:val="17"/>
                                 <w:szCs w:val="17"/>
@@ -11127,7 +10886,7 @@
                     <w:hyperlink r:id="rId21" w:history="1">
                       <w:r>
                         <w:rPr>
-                          <w:rStyle w:val="a9"/>
+                          <w:rStyle w:val="Hyperlink"/>
                           <w:color w:val="0882DE"/>
                           <w:sz w:val="17"/>
                           <w:szCs w:val="17"/>
@@ -11136,7 +10895,7 @@
                       </w:r>
                       <w:r>
                         <w:rPr>
-                          <w:rStyle w:val="a9"/>
+                          <w:rStyle w:val="Hyperlink"/>
                           <w:color w:val="0882DE"/>
                           <w:sz w:val="17"/>
                           <w:szCs w:val="17"/>
@@ -11145,7 +10904,7 @@
                       </w:r>
                       <w:r>
                         <w:rPr>
-                          <w:rStyle w:val="a9"/>
+                          <w:rStyle w:val="Hyperlink"/>
                           <w:color w:val="0882DE"/>
                           <w:sz w:val="17"/>
                           <w:szCs w:val="17"/>
@@ -11266,7 +11025,7 @@
                           <wp:extent cx="180000" cy="180000"/>
                           <wp:effectExtent l="0" t="0" r="0" b="0"/>
                           <wp:docPr id="3" name="Picture 3">
-                            <a:hlinkClick xmlns:a="http://schemas.openxmlformats.org/drawingml/2006/main" r:id="rId22"/>
+                            <a:hlinkClick xmlns:a="http://schemas.openxmlformats.org/drawingml/2006/main" r:id="rId2"/>
                           </wp:docPr>
                           <wp:cNvGraphicFramePr>
                             <a:graphicFrameLocks xmlns:a="http://schemas.openxmlformats.org/drawingml/2006/main" noChangeAspect="1"/>
@@ -11276,14 +11035,14 @@
                               <pic:pic xmlns:pic="http://schemas.openxmlformats.org/drawingml/2006/picture">
                                 <pic:nvPicPr>
                                   <pic:cNvPr id="3" name="Picture 3">
-                                    <a:hlinkClick r:id="rId22"/>
+                                    <a:hlinkClick r:id="rId2"/>
                                   </pic:cNvPr>
                                   <pic:cNvPicPr>
                                     <a:picLocks noChangeAspect="1" noChangeArrowheads="1"/>
                                   </pic:cNvPicPr>
                                 </pic:nvPicPr>
                                 <pic:blipFill>
-                                  <a:blip r:embed="rId23">
+                                  <a:blip r:embed="rId3">
                                     <a:extLst>
                                       <a:ext uri="{28A0092B-C50C-407E-A947-70E740481C1C}">
                                         <a14:useLocalDpi xmlns:a14="http://schemas.microsoft.com/office/drawing/2010/main" val="0"/>
@@ -11332,7 +11091,7 @@
                           <wp:extent cx="180000" cy="180000"/>
                           <wp:effectExtent l="0" t="0" r="0" b="0"/>
                           <wp:docPr id="2" name="Picture 2">
-                            <a:hlinkClick xmlns:a="http://schemas.openxmlformats.org/drawingml/2006/main" r:id="rId24"/>
+                            <a:hlinkClick xmlns:a="http://schemas.openxmlformats.org/drawingml/2006/main" r:id="rId4"/>
                           </wp:docPr>
                           <wp:cNvGraphicFramePr>
                             <a:graphicFrameLocks xmlns:a="http://schemas.openxmlformats.org/drawingml/2006/main" noChangeAspect="1"/>
@@ -11342,14 +11101,14 @@
                               <pic:pic xmlns:pic="http://schemas.openxmlformats.org/drawingml/2006/picture">
                                 <pic:nvPicPr>
                                   <pic:cNvPr id="2" name="Picture 2">
-                                    <a:hlinkClick r:id="rId24"/>
+                                    <a:hlinkClick r:id="rId4"/>
                                   </pic:cNvPr>
                                   <pic:cNvPicPr>
                                     <a:picLocks noChangeAspect="1" noChangeArrowheads="1"/>
                                   </pic:cNvPicPr>
                                 </pic:nvPicPr>
                                 <pic:blipFill>
-                                  <a:blip r:embed="rId25">
+                                  <a:blip r:embed="rId5">
                                     <a:extLst>
                                       <a:ext uri="{28A0092B-C50C-407E-A947-70E740481C1C}">
                                         <a14:useLocalDpi xmlns:a14="http://schemas.microsoft.com/office/drawing/2010/main" val="0"/>
@@ -11398,7 +11157,7 @@
                           <wp:extent cx="180000" cy="180000"/>
                           <wp:effectExtent l="0" t="0" r="0" b="0"/>
                           <wp:docPr id="5" name="Picture 5" title="Software University @ Facebook">
-                            <a:hlinkClick xmlns:a="http://schemas.openxmlformats.org/drawingml/2006/main" r:id="rId26"/>
+                            <a:hlinkClick xmlns:a="http://schemas.openxmlformats.org/drawingml/2006/main" r:id="rId6"/>
                           </wp:docPr>
                           <wp:cNvGraphicFramePr>
                             <a:graphicFrameLocks xmlns:a="http://schemas.openxmlformats.org/drawingml/2006/main" noChangeAspect="1"/>
@@ -11408,12 +11167,12 @@
                               <pic:pic xmlns:pic="http://schemas.openxmlformats.org/drawingml/2006/picture">
                                 <pic:nvPicPr>
                                   <pic:cNvPr id="5" name="Picture 5" title="Software University @ Facebook">
-                                    <a:hlinkClick r:id="rId26"/>
+                                    <a:hlinkClick r:id="rId6"/>
                                   </pic:cNvPr>
                                   <pic:cNvPicPr/>
                                 </pic:nvPicPr>
                                 <pic:blipFill>
-                                  <a:blip r:embed="rId27"/>
+                                  <a:blip r:embed="rId7"/>
                                   <a:stretch>
                                     <a:fillRect/>
                                   </a:stretch>
@@ -11451,7 +11210,7 @@
                           <wp:extent cx="180000" cy="180000"/>
                           <wp:effectExtent l="0" t="0" r="0" b="0"/>
                           <wp:docPr id="20" name="Picture 20">
-                            <a:hlinkClick xmlns:a="http://schemas.openxmlformats.org/drawingml/2006/main" r:id="rId28"/>
+                            <a:hlinkClick xmlns:a="http://schemas.openxmlformats.org/drawingml/2006/main" r:id="rId8"/>
                           </wp:docPr>
                           <wp:cNvGraphicFramePr>
                             <a:graphicFrameLocks xmlns:a="http://schemas.openxmlformats.org/drawingml/2006/main" noChangeAspect="1"/>
@@ -11461,20 +11220,20 @@
                               <pic:pic xmlns:pic="http://schemas.openxmlformats.org/drawingml/2006/picture">
                                 <pic:nvPicPr>
                                   <pic:cNvPr id="20" name="Picture 20">
-                                    <a:hlinkClick r:id="rId28"/>
+                                    <a:hlinkClick r:id="rId8"/>
                                   </pic:cNvPr>
                                   <pic:cNvPicPr>
                                     <a:picLocks noChangeAspect="1" noChangeArrowheads="1"/>
                                   </pic:cNvPicPr>
                                 </pic:nvPicPr>
                                 <pic:blipFill>
-                                  <a:blip r:embed="rId29">
+                                  <a:blip r:embed="rId9">
                                     <a:extLst>
                                       <a:ext uri="{28A0092B-C50C-407E-A947-70E740481C1C}">
                                         <a14:useLocalDpi xmlns:a14="http://schemas.microsoft.com/office/drawing/2010/main" val="0"/>
                                       </a:ext>
                                       <a:ext uri="{837473B0-CC2E-450A-ABE3-18F120FF3D39}">
-                                        <a1611:picAttrSrcUrl xmlns:a1611="http://schemas.microsoft.com/office/drawing/2016/11/main" r:id="rId30"/>
+                                        <a1611:picAttrSrcUrl xmlns:a1611="http://schemas.microsoft.com/office/drawing/2016/11/main" r:id="rId10"/>
                                       </a:ext>
                                     </a:extLst>
                                   </a:blip>
@@ -11520,7 +11279,7 @@
                           <wp:extent cx="180000" cy="180000"/>
                           <wp:effectExtent l="0" t="0" r="0" b="0"/>
                           <wp:docPr id="7" name="Picture 7" title="Software University @ Twitter">
-                            <a:hlinkClick xmlns:a="http://schemas.openxmlformats.org/drawingml/2006/main" r:id="rId31"/>
+                            <a:hlinkClick xmlns:a="http://schemas.openxmlformats.org/drawingml/2006/main" r:id="rId11"/>
                           </wp:docPr>
                           <wp:cNvGraphicFramePr>
                             <a:graphicFrameLocks xmlns:a="http://schemas.openxmlformats.org/drawingml/2006/main" noChangeAspect="1"/>
@@ -11530,12 +11289,12 @@
                               <pic:pic xmlns:pic="http://schemas.openxmlformats.org/drawingml/2006/picture">
                                 <pic:nvPicPr>
                                   <pic:cNvPr id="7" name="Picture 7" title="Software University @ Twitter">
-                                    <a:hlinkClick r:id="rId31"/>
+                                    <a:hlinkClick r:id="rId11"/>
                                   </pic:cNvPr>
                                   <pic:cNvPicPr/>
                                 </pic:nvPicPr>
                                 <pic:blipFill>
-                                  <a:blip r:embed="rId32"/>
+                                  <a:blip r:embed="rId12"/>
                                   <a:stretch>
                                     <a:fillRect/>
                                   </a:stretch>
@@ -11573,7 +11332,7 @@
                           <wp:extent cx="180000" cy="180000"/>
                           <wp:effectExtent l="0" t="0" r="0" b="0"/>
                           <wp:docPr id="17" name="Picture 17" title="Software University @ YouTube">
-                            <a:hlinkClick xmlns:a="http://schemas.openxmlformats.org/drawingml/2006/main" r:id="rId33"/>
+                            <a:hlinkClick xmlns:a="http://schemas.openxmlformats.org/drawingml/2006/main" r:id="rId13"/>
                           </wp:docPr>
                           <wp:cNvGraphicFramePr>
                             <a:graphicFrameLocks xmlns:a="http://schemas.openxmlformats.org/drawingml/2006/main" noChangeAspect="1"/>
@@ -11583,12 +11342,12 @@
                               <pic:pic xmlns:pic="http://schemas.openxmlformats.org/drawingml/2006/picture">
                                 <pic:nvPicPr>
                                   <pic:cNvPr id="17" name="Picture 17" title="Software University @ YouTube">
-                                    <a:hlinkClick r:id="rId33"/>
+                                    <a:hlinkClick r:id="rId13"/>
                                   </pic:cNvPr>
                                   <pic:cNvPicPr/>
                                 </pic:nvPicPr>
                                 <pic:blipFill>
-                                  <a:blip r:embed="rId34"/>
+                                  <a:blip r:embed="rId14"/>
                                   <a:stretch>
                                     <a:fillRect/>
                                   </a:stretch>
@@ -11626,7 +11385,7 @@
                           <wp:extent cx="180000" cy="180000"/>
                           <wp:effectExtent l="0" t="0" r="0" b="0"/>
                           <wp:docPr id="21" name="Picture 21">
-                            <a:hlinkClick xmlns:a="http://schemas.openxmlformats.org/drawingml/2006/main" r:id="rId35"/>
+                            <a:hlinkClick xmlns:a="http://schemas.openxmlformats.org/drawingml/2006/main" r:id="rId15"/>
                           </wp:docPr>
                           <wp:cNvGraphicFramePr>
                             <a:graphicFrameLocks xmlns:a="http://schemas.openxmlformats.org/drawingml/2006/main" noChangeAspect="1"/>
@@ -11636,14 +11395,14 @@
                               <pic:pic xmlns:pic="http://schemas.openxmlformats.org/drawingml/2006/picture">
                                 <pic:nvPicPr>
                                   <pic:cNvPr id="21" name="Picture 21">
-                                    <a:hlinkClick r:id="rId35"/>
+                                    <a:hlinkClick r:id="rId15"/>
                                   </pic:cNvPr>
                                   <pic:cNvPicPr>
                                     <a:picLocks noChangeAspect="1" noChangeArrowheads="1"/>
                                   </pic:cNvPicPr>
                                 </pic:nvPicPr>
                                 <pic:blipFill rotWithShape="1">
-                                  <a:blip r:embed="rId36">
+                                  <a:blip r:embed="rId16">
                                     <a:extLst>
                                       <a:ext uri="{28A0092B-C50C-407E-A947-70E740481C1C}">
                                         <a14:useLocalDpi xmlns:a14="http://schemas.microsoft.com/office/drawing/2010/main" val="0"/>
@@ -11695,7 +11454,7 @@
                           <wp:extent cx="180000" cy="180000"/>
                           <wp:effectExtent l="0" t="0" r="0" b="0"/>
                           <wp:docPr id="22" name="Picture 22">
-                            <a:hlinkClick xmlns:a="http://schemas.openxmlformats.org/drawingml/2006/main" r:id="rId37"/>
+                            <a:hlinkClick xmlns:a="http://schemas.openxmlformats.org/drawingml/2006/main" r:id="rId17"/>
                           </wp:docPr>
                           <wp:cNvGraphicFramePr>
                             <a:graphicFrameLocks xmlns:a="http://schemas.openxmlformats.org/drawingml/2006/main" noChangeAspect="1"/>
@@ -11705,14 +11464,14 @@
                               <pic:pic xmlns:pic="http://schemas.openxmlformats.org/drawingml/2006/picture">
                                 <pic:nvPicPr>
                                   <pic:cNvPr id="22" name="Picture 22">
-                                    <a:hlinkClick r:id="rId37"/>
+                                    <a:hlinkClick r:id="rId17"/>
                                   </pic:cNvPr>
                                   <pic:cNvPicPr>
                                     <a:picLocks noChangeAspect="1" noChangeArrowheads="1"/>
                                   </pic:cNvPicPr>
                                 </pic:nvPicPr>
                                 <pic:blipFill>
-                                  <a:blip r:embed="rId38">
+                                  <a:blip r:embed="rId18">
                                     <a:extLst>
                                       <a:ext uri="{28A0092B-C50C-407E-A947-70E740481C1C}">
                                         <a14:useLocalDpi xmlns:a14="http://schemas.microsoft.com/office/drawing/2010/main" val="0"/>
@@ -11761,7 +11520,7 @@
                           <wp:extent cx="180000" cy="180000"/>
                           <wp:effectExtent l="0" t="0" r="0" b="0"/>
                           <wp:docPr id="23" name="Picture 23" title="Software University: Email Us">
-                            <a:hlinkClick xmlns:a="http://schemas.openxmlformats.org/drawingml/2006/main" r:id="rId39"/>
+                            <a:hlinkClick xmlns:a="http://schemas.openxmlformats.org/drawingml/2006/main" r:id="rId19"/>
                           </wp:docPr>
                           <wp:cNvGraphicFramePr>
                             <a:graphicFrameLocks xmlns:a="http://schemas.openxmlformats.org/drawingml/2006/main" noChangeAspect="1"/>
@@ -11771,12 +11530,12 @@
                               <pic:pic xmlns:pic="http://schemas.openxmlformats.org/drawingml/2006/picture">
                                 <pic:nvPicPr>
                                   <pic:cNvPr id="23" name="Picture 23" title="Software University: Email Us">
-                                    <a:hlinkClick r:id="rId39"/>
+                                    <a:hlinkClick r:id="rId19"/>
                                   </pic:cNvPr>
                                   <pic:cNvPicPr/>
                                 </pic:nvPicPr>
                                 <pic:blipFill>
-                                  <a:blip r:embed="rId40"/>
+                                  <a:blip r:embed="rId20"/>
                                   <a:stretch>
                                     <a:fillRect/>
                                   </a:stretch>
@@ -11821,7 +11580,7 @@
           <wp:effectExtent l="0" t="0" r="0" b="5715"/>
           <wp:wrapSquare wrapText="bothSides"/>
           <wp:docPr id="1" name="Picture 1">
-            <a:hlinkClick xmlns:a="http://schemas.openxmlformats.org/drawingml/2006/main" r:id="rId22"/>
+            <a:hlinkClick xmlns:a="http://schemas.openxmlformats.org/drawingml/2006/main" r:id="rId2"/>
           </wp:docPr>
           <wp:cNvGraphicFramePr>
             <a:graphicFrameLocks xmlns:a="http://schemas.openxmlformats.org/drawingml/2006/main" noChangeAspect="1"/>
@@ -11838,7 +11597,7 @@
                   </pic:cNvPicPr>
                 </pic:nvPicPr>
                 <pic:blipFill>
-                  <a:blip r:embed="rId41">
+                  <a:blip r:embed="rId22">
                     <a:extLst>
                       <a:ext uri="{28A0092B-C50C-407E-A947-70E740481C1C}">
                         <a14:useLocalDpi xmlns:a14="http://schemas.microsoft.com/office/drawing/2010/main" val="0"/>
@@ -12262,7 +12021,7 @@
 <w:hdr xmlns:wpc="http://schemas.microsoft.com/office/word/2010/wordprocessingCanvas" xmlns:cx="http://schemas.microsoft.com/office/drawing/2014/chartex" xmlns:cx1="http://schemas.microsoft.com/office/drawing/2015/9/8/chartex" xmlns:cx2="http://schemas.microsoft.com/office/drawing/2015/10/21/chartex" xmlns:cx3="http://schemas.microsoft.com/office/drawing/2016/5/9/chartex" xmlns:cx4="http://schemas.microsoft.com/office/drawing/2016/5/10/chartex" xmlns:cx5="http://schemas.microsoft.com/office/drawing/2016/5/11/chartex" xmlns:cx6="http://schemas.microsoft.com/office/drawing/2016/5/12/chartex" xmlns:cx7="http://schemas.microsoft.com/office/drawing/2016/5/13/chartex" xmlns:cx8="http://schemas.microsoft.com/office/drawing/2016/5/14/chartex" xmlns:mc="http://schemas.openxmlformats.org/markup-compatibility/2006" xmlns:aink="http://schemas.microsoft.com/office/drawing/2016/ink" xmlns:am3d="http://schemas.microsoft.com/office/drawing/2017/model3d" xmlns:o="urn:schemas-microsoft-com:office:office" xmlns:oel="http://schemas.microsoft.com/office/2019/extlst" xmlns:r="http://schemas.openxmlformats.org/officeDocument/2006/relationships" xmlns:m="http://schemas.openxmlformats.org/officeDocument/2006/math" xmlns:v="urn:schemas-microsoft-com:vml" xmlns:wp14="http://schemas.microsoft.com/office/word/2010/wordprocessingDrawing" xmlns:wp="http://schemas.openxmlformats.org/drawingml/2006/wordprocessingDrawing" xmlns:w10="urn:schemas-microsoft-com:office:word" xmlns:w="http://schemas.openxmlformats.org/wordprocessingml/2006/main" xmlns:w14="http://schemas.microsoft.com/office/word/2010/wordml" xmlns:w15="http://schemas.microsoft.com/office/word/2012/wordml" xmlns:w16cex="http://schemas.microsoft.com/office/word/2018/wordml/cex" xmlns:w16cid="http://schemas.microsoft.com/office/word/2016/wordml/cid" xmlns:w16="http://schemas.microsoft.com/office/word/2018/wordml" xmlns:w16sdtdh="http://schemas.microsoft.com/office/word/2020/wordml/sdtdatahash" xmlns:w16se="http://schemas.microsoft.com/office/word/2015/wordml/symex" xmlns:wpg="http://schemas.microsoft.com/office/word/2010/wordprocessingGroup" xmlns:wpi="http://schemas.microsoft.com/office/word/2010/wordprocessingInk" xmlns:wne="http://schemas.microsoft.com/office/word/2006/wordml" xmlns:wps="http://schemas.microsoft.com/office/word/2010/wordprocessingShape" mc:Ignorable="w14 w15 w16se w16cid w16 w16cex w16sdtdh wp14">
   <w:p>
     <w:pPr>
-      <w:pStyle w:val="a3"/>
+      <w:pStyle w:val="Header"/>
       <w:ind w:hanging="1134"/>
     </w:pPr>
   </w:p>
@@ -12822,7 +12581,7 @@
     <w:lvl w:ilvl="0" w:tplc="A0E28166">
       <w:start w:val="1"/>
       <w:numFmt w:val="decimal"/>
-      <w:pStyle w:val="2"/>
+      <w:pStyle w:val="Heading2"/>
       <w:lvlText w:val="%1."/>
       <w:lvlJc w:val="left"/>
       <w:pPr>
@@ -17211,7 +16970,7 @@
     <w:lsdException w:name="Unresolved Mention" w:semiHidden="1" w:unhideWhenUsed="1"/>
     <w:lsdException w:name="Smart Link" w:semiHidden="1" w:unhideWhenUsed="1"/>
   </w:latentStyles>
-  <w:style w:type="paragraph" w:default="1" w:styleId="a">
+  <w:style w:type="paragraph" w:default="1" w:styleId="Normal">
     <w:name w:val="Normal"/>
     <w:qFormat/>
     <w:rsid w:val="008063E1"/>
@@ -17219,11 +16978,11 @@
       <w:spacing w:before="80" w:after="120"/>
     </w:pPr>
   </w:style>
-  <w:style w:type="paragraph" w:styleId="1">
+  <w:style w:type="paragraph" w:styleId="Heading1">
     <w:name w:val="heading 1"/>
-    <w:basedOn w:val="a"/>
-    <w:next w:val="a"/>
-    <w:link w:val="10"/>
+    <w:basedOn w:val="Normal"/>
+    <w:next w:val="Normal"/>
+    <w:link w:val="Heading1Char"/>
     <w:uiPriority w:val="9"/>
     <w:qFormat/>
     <w:rsid w:val="009254B7"/>
@@ -17241,11 +17000,11 @@
       <w:szCs w:val="32"/>
     </w:rPr>
   </w:style>
-  <w:style w:type="paragraph" w:styleId="2">
+  <w:style w:type="paragraph" w:styleId="Heading2">
     <w:name w:val="heading 2"/>
-    <w:basedOn w:val="a"/>
-    <w:next w:val="a"/>
-    <w:link w:val="20"/>
+    <w:basedOn w:val="Normal"/>
+    <w:next w:val="Normal"/>
+    <w:link w:val="Heading2Char"/>
     <w:uiPriority w:val="9"/>
     <w:qFormat/>
     <w:rsid w:val="006E55B4"/>
@@ -17267,11 +17026,11 @@
       <w:szCs w:val="36"/>
     </w:rPr>
   </w:style>
-  <w:style w:type="paragraph" w:styleId="3">
+  <w:style w:type="paragraph" w:styleId="Heading3">
     <w:name w:val="heading 3"/>
-    <w:basedOn w:val="a"/>
-    <w:next w:val="a"/>
-    <w:link w:val="30"/>
+    <w:basedOn w:val="Normal"/>
+    <w:next w:val="Normal"/>
+    <w:link w:val="Heading3Char"/>
     <w:uiPriority w:val="9"/>
     <w:unhideWhenUsed/>
     <w:qFormat/>
@@ -17290,11 +17049,11 @@
       <w:szCs w:val="32"/>
     </w:rPr>
   </w:style>
-  <w:style w:type="paragraph" w:styleId="4">
+  <w:style w:type="paragraph" w:styleId="Heading4">
     <w:name w:val="heading 4"/>
-    <w:basedOn w:val="a"/>
-    <w:next w:val="a"/>
-    <w:link w:val="40"/>
+    <w:basedOn w:val="Normal"/>
+    <w:next w:val="Normal"/>
+    <w:link w:val="Heading4Char"/>
     <w:uiPriority w:val="9"/>
     <w:unhideWhenUsed/>
     <w:qFormat/>
@@ -17313,11 +17072,11 @@
       <w:sz w:val="28"/>
     </w:rPr>
   </w:style>
-  <w:style w:type="paragraph" w:styleId="5">
+  <w:style w:type="paragraph" w:styleId="Heading5">
     <w:name w:val="heading 5"/>
-    <w:basedOn w:val="a"/>
-    <w:next w:val="a"/>
-    <w:link w:val="50"/>
+    <w:basedOn w:val="Normal"/>
+    <w:next w:val="Normal"/>
+    <w:link w:val="Heading5Char"/>
     <w:uiPriority w:val="9"/>
     <w:semiHidden/>
     <w:unhideWhenUsed/>
@@ -17335,13 +17094,13 @@
       <w:color w:val="B2500E"/>
     </w:rPr>
   </w:style>
-  <w:style w:type="character" w:default="1" w:styleId="a0">
+  <w:style w:type="character" w:default="1" w:styleId="DefaultParagraphFont">
     <w:name w:val="Default Paragraph Font"/>
     <w:uiPriority w:val="1"/>
     <w:semiHidden/>
     <w:unhideWhenUsed/>
   </w:style>
-  <w:style w:type="table" w:default="1" w:styleId="a1">
+  <w:style w:type="table" w:default="1" w:styleId="TableNormal">
     <w:name w:val="Normal Table"/>
     <w:uiPriority w:val="99"/>
     <w:semiHidden/>
@@ -17356,16 +17115,16 @@
       </w:tblCellMar>
     </w:tblPr>
   </w:style>
-  <w:style w:type="numbering" w:default="1" w:styleId="a2">
+  <w:style w:type="numbering" w:default="1" w:styleId="NoList">
     <w:name w:val="No List"/>
     <w:uiPriority w:val="99"/>
     <w:semiHidden/>
     <w:unhideWhenUsed/>
   </w:style>
-  <w:style w:type="paragraph" w:styleId="a3">
+  <w:style w:type="paragraph" w:styleId="Header">
     <w:name w:val="header"/>
-    <w:basedOn w:val="a"/>
-    <w:link w:val="a4"/>
+    <w:basedOn w:val="Normal"/>
+    <w:link w:val="HeaderChar"/>
     <w:uiPriority w:val="99"/>
     <w:unhideWhenUsed/>
     <w:rsid w:val="008068A2"/>
@@ -17377,17 +17136,17 @@
       <w:spacing w:after="0" w:line="240" w:lineRule="auto"/>
     </w:pPr>
   </w:style>
-  <w:style w:type="character" w:customStyle="1" w:styleId="a4">
-    <w:name w:val="Горен колонтитул Знак"/>
-    <w:basedOn w:val="a0"/>
-    <w:link w:val="a3"/>
+  <w:style w:type="character" w:customStyle="1" w:styleId="HeaderChar">
+    <w:name w:val="Header Char"/>
+    <w:basedOn w:val="DefaultParagraphFont"/>
+    <w:link w:val="Header"/>
     <w:uiPriority w:val="99"/>
     <w:rsid w:val="008068A2"/>
   </w:style>
-  <w:style w:type="paragraph" w:styleId="a5">
+  <w:style w:type="paragraph" w:styleId="Footer">
     <w:name w:val="footer"/>
-    <w:basedOn w:val="a"/>
-    <w:link w:val="a6"/>
+    <w:basedOn w:val="Normal"/>
+    <w:link w:val="FooterChar"/>
     <w:uiPriority w:val="99"/>
     <w:unhideWhenUsed/>
     <w:rsid w:val="008068A2"/>
@@ -17399,17 +17158,17 @@
       <w:spacing w:after="0" w:line="240" w:lineRule="auto"/>
     </w:pPr>
   </w:style>
-  <w:style w:type="character" w:customStyle="1" w:styleId="a6">
-    <w:name w:val="Долен колонтитул Знак"/>
-    <w:basedOn w:val="a0"/>
-    <w:link w:val="a5"/>
+  <w:style w:type="character" w:customStyle="1" w:styleId="FooterChar">
+    <w:name w:val="Footer Char"/>
+    <w:basedOn w:val="DefaultParagraphFont"/>
+    <w:link w:val="Footer"/>
     <w:uiPriority w:val="99"/>
     <w:rsid w:val="008068A2"/>
   </w:style>
-  <w:style w:type="paragraph" w:styleId="a7">
+  <w:style w:type="paragraph" w:styleId="BalloonText">
     <w:name w:val="Balloon Text"/>
-    <w:basedOn w:val="a"/>
-    <w:link w:val="a8"/>
+    <w:basedOn w:val="Normal"/>
+    <w:link w:val="BalloonTextChar"/>
     <w:uiPriority w:val="99"/>
     <w:semiHidden/>
     <w:unhideWhenUsed/>
@@ -17423,10 +17182,10 @@
       <w:szCs w:val="16"/>
     </w:rPr>
   </w:style>
-  <w:style w:type="character" w:customStyle="1" w:styleId="a8">
-    <w:name w:val="Изнесен текст Знак"/>
-    <w:basedOn w:val="a0"/>
-    <w:link w:val="a7"/>
+  <w:style w:type="character" w:customStyle="1" w:styleId="BalloonTextChar">
+    <w:name w:val="Balloon Text Char"/>
+    <w:basedOn w:val="DefaultParagraphFont"/>
+    <w:link w:val="BalloonText"/>
     <w:uiPriority w:val="99"/>
     <w:semiHidden/>
     <w:rsid w:val="00564D7B"/>
@@ -17436,9 +17195,9 @@
       <w:szCs w:val="16"/>
     </w:rPr>
   </w:style>
-  <w:style w:type="character" w:styleId="a9">
+  <w:style w:type="character" w:styleId="Hyperlink">
     <w:name w:val="Hyperlink"/>
-    <w:basedOn w:val="a0"/>
+    <w:basedOn w:val="DefaultParagraphFont"/>
     <w:uiPriority w:val="99"/>
     <w:unhideWhenUsed/>
     <w:rsid w:val="0079324A"/>
@@ -17447,10 +17206,10 @@
       <w:u w:val="single"/>
     </w:rPr>
   </w:style>
-  <w:style w:type="character" w:customStyle="1" w:styleId="10">
-    <w:name w:val="Заглавие 1 Знак"/>
-    <w:basedOn w:val="a0"/>
-    <w:link w:val="1"/>
+  <w:style w:type="character" w:customStyle="1" w:styleId="Heading1Char">
+    <w:name w:val="Heading 1 Char"/>
+    <w:basedOn w:val="DefaultParagraphFont"/>
+    <w:link w:val="Heading1"/>
     <w:uiPriority w:val="9"/>
     <w:rsid w:val="009254B7"/>
     <w:rPr>
@@ -17461,10 +17220,10 @@
       <w:szCs w:val="32"/>
     </w:rPr>
   </w:style>
-  <w:style w:type="character" w:customStyle="1" w:styleId="20">
-    <w:name w:val="Заглавие 2 Знак"/>
-    <w:basedOn w:val="a0"/>
-    <w:link w:val="2"/>
+  <w:style w:type="character" w:customStyle="1" w:styleId="Heading2Char">
+    <w:name w:val="Heading 2 Char"/>
+    <w:basedOn w:val="DefaultParagraphFont"/>
+    <w:link w:val="Heading2"/>
     <w:uiPriority w:val="9"/>
     <w:rsid w:val="006E55B4"/>
     <w:rPr>
@@ -17476,9 +17235,9 @@
       <w:szCs w:val="36"/>
     </w:rPr>
   </w:style>
-  <w:style w:type="paragraph" w:styleId="aa">
+  <w:style w:type="paragraph" w:styleId="NormalWeb">
     <w:name w:val="Normal (Web)"/>
-    <w:basedOn w:val="a"/>
+    <w:basedOn w:val="Normal"/>
     <w:uiPriority w:val="99"/>
     <w:semiHidden/>
     <w:unhideWhenUsed/>
@@ -17492,9 +17251,9 @@
       <w:szCs w:val="24"/>
     </w:rPr>
   </w:style>
-  <w:style w:type="character" w:styleId="ab">
+  <w:style w:type="character" w:styleId="Strong">
     <w:name w:val="Strong"/>
-    <w:basedOn w:val="a0"/>
+    <w:basedOn w:val="DefaultParagraphFont"/>
     <w:uiPriority w:val="22"/>
     <w:qFormat/>
     <w:rsid w:val="00524789"/>
@@ -17503,10 +17262,10 @@
       <w:bCs/>
     </w:rPr>
   </w:style>
-  <w:style w:type="character" w:customStyle="1" w:styleId="30">
-    <w:name w:val="Заглавие 3 Знак"/>
-    <w:basedOn w:val="a0"/>
-    <w:link w:val="3"/>
+  <w:style w:type="character" w:customStyle="1" w:styleId="Heading3Char">
+    <w:name w:val="Heading 3 Char"/>
+    <w:basedOn w:val="DefaultParagraphFont"/>
+    <w:link w:val="Heading3"/>
     <w:uiPriority w:val="9"/>
     <w:rsid w:val="008C5930"/>
     <w:rPr>
@@ -17517,10 +17276,10 @@
       <w:szCs w:val="32"/>
     </w:rPr>
   </w:style>
-  <w:style w:type="character" w:customStyle="1" w:styleId="40">
-    <w:name w:val="Заглавие 4 Знак"/>
-    <w:basedOn w:val="a0"/>
-    <w:link w:val="4"/>
+  <w:style w:type="character" w:customStyle="1" w:styleId="Heading4Char">
+    <w:name w:val="Heading 4 Char"/>
+    <w:basedOn w:val="DefaultParagraphFont"/>
+    <w:link w:val="Heading4"/>
     <w:uiPriority w:val="9"/>
     <w:rsid w:val="008C5930"/>
     <w:rPr>
@@ -17531,10 +17290,10 @@
       <w:sz w:val="28"/>
     </w:rPr>
   </w:style>
-  <w:style w:type="paragraph" w:styleId="ac">
+  <w:style w:type="paragraph" w:styleId="ListParagraph">
     <w:name w:val="List Paragraph"/>
-    <w:basedOn w:val="a"/>
-    <w:link w:val="ad"/>
+    <w:basedOn w:val="Normal"/>
+    <w:link w:val="ListParagraphChar"/>
     <w:uiPriority w:val="34"/>
     <w:qFormat/>
     <w:rsid w:val="008617B5"/>
@@ -17543,9 +17302,9 @@
       <w:contextualSpacing/>
     </w:pPr>
   </w:style>
-  <w:style w:type="character" w:styleId="ae">
+  <w:style w:type="character" w:styleId="FollowedHyperlink">
     <w:name w:val="FollowedHyperlink"/>
-    <w:basedOn w:val="a0"/>
+    <w:basedOn w:val="DefaultParagraphFont"/>
     <w:uiPriority w:val="99"/>
     <w:semiHidden/>
     <w:unhideWhenUsed/>
@@ -17555,10 +17314,10 @@
       <w:u w:val="single"/>
     </w:rPr>
   </w:style>
-  <w:style w:type="character" w:customStyle="1" w:styleId="50">
-    <w:name w:val="Заглавие 5 Знак"/>
-    <w:basedOn w:val="a0"/>
-    <w:link w:val="5"/>
+  <w:style w:type="character" w:customStyle="1" w:styleId="Heading5Char">
+    <w:name w:val="Heading 5 Char"/>
+    <w:basedOn w:val="DefaultParagraphFont"/>
+    <w:link w:val="Heading5"/>
     <w:uiPriority w:val="9"/>
     <w:semiHidden/>
     <w:rsid w:val="008C5930"/>
@@ -17570,7 +17329,7 @@
   </w:style>
   <w:style w:type="paragraph" w:customStyle="1" w:styleId="Code">
     <w:name w:val="Code"/>
-    <w:basedOn w:val="a"/>
+    <w:basedOn w:val="Normal"/>
     <w:link w:val="CodeChar"/>
     <w:qFormat/>
     <w:rsid w:val="008063E1"/>
@@ -17582,7 +17341,7 @@
   </w:style>
   <w:style w:type="character" w:customStyle="1" w:styleId="CodeChar">
     <w:name w:val="Code Char"/>
-    <w:basedOn w:val="a0"/>
+    <w:basedOn w:val="DefaultParagraphFont"/>
     <w:link w:val="Code"/>
     <w:rsid w:val="008063E1"/>
     <w:rPr>
@@ -17591,9 +17350,9 @@
       <w:noProof/>
     </w:rPr>
   </w:style>
-  <w:style w:type="table" w:styleId="af">
+  <w:style w:type="table" w:styleId="TableGrid">
     <w:name w:val="Table Grid"/>
-    <w:basedOn w:val="a1"/>
+    <w:basedOn w:val="TableNormal"/>
     <w:uiPriority w:val="59"/>
     <w:rsid w:val="00763912"/>
     <w:pPr>
@@ -17612,12 +17371,12 @@
   </w:style>
   <w:style w:type="character" w:customStyle="1" w:styleId="tgc">
     <w:name w:val="_tgc"/>
-    <w:basedOn w:val="a0"/>
+    <w:basedOn w:val="DefaultParagraphFont"/>
     <w:rsid w:val="00D8395C"/>
   </w:style>
   <w:style w:type="paragraph" w:customStyle="1" w:styleId="Index">
     <w:name w:val="Index"/>
-    <w:basedOn w:val="a"/>
+    <w:basedOn w:val="Normal"/>
     <w:qFormat/>
     <w:rsid w:val="005054C7"/>
     <w:pPr>
@@ -17628,17 +17387,17 @@
       <w:rFonts w:cs="FreeSans"/>
     </w:rPr>
   </w:style>
-  <w:style w:type="character" w:customStyle="1" w:styleId="ad">
-    <w:name w:val="Списък на абзаци Знак"/>
-    <w:basedOn w:val="a0"/>
-    <w:link w:val="ac"/>
+  <w:style w:type="character" w:customStyle="1" w:styleId="ListParagraphChar">
+    <w:name w:val="List Paragraph Char"/>
+    <w:basedOn w:val="DefaultParagraphFont"/>
+    <w:link w:val="ListParagraph"/>
     <w:uiPriority w:val="34"/>
     <w:qFormat/>
     <w:rsid w:val="005054C7"/>
   </w:style>
   <w:style w:type="character" w:customStyle="1" w:styleId="InternetLink">
     <w:name w:val="Internet Link"/>
-    <w:basedOn w:val="a0"/>
+    <w:basedOn w:val="DefaultParagraphFont"/>
     <w:uiPriority w:val="99"/>
     <w:unhideWhenUsed/>
     <w:rsid w:val="005054C7"/>
@@ -17647,9 +17406,9 @@
       <w:u w:val="single"/>
     </w:rPr>
   </w:style>
-  <w:style w:type="character" w:styleId="af0">
+  <w:style w:type="character" w:styleId="UnresolvedMention">
     <w:name w:val="Unresolved Mention"/>
-    <w:basedOn w:val="a0"/>
+    <w:basedOn w:val="DefaultParagraphFont"/>
     <w:uiPriority w:val="99"/>
     <w:semiHidden/>
     <w:unhideWhenUsed/>

</xml_diff>